<commit_message>
Register and Itinerary-Request Forms Created
</commit_message>
<xml_diff>
--- a/Content and Outlines/Project Outline and Content (Final).docx
+++ b/Content and Outlines/Project Outline and Content (Final).docx
@@ -2578,6 +2578,18 @@
       </w:r>
       <w:r>
         <w:t>“Need Some Inspiration?”</w:t>
+      </w:r>
+    </w:p>
+    <w:p>
+      <w:pPr>
+        <w:pStyle w:val="ListParagraph"/>
+        <w:numPr>
+          <w:ilvl w:val="4"/>
+          <w:numId w:val="1"/>
+        </w:numPr>
+      </w:pPr>
+      <w:r>
+        <w:t>APIs that open up in the page. If I run out of time, open them in another window.</w:t>
       </w:r>
     </w:p>
     <w:p>
@@ -2699,6 +2711,24 @@
       <w:pPr>
         <w:pStyle w:val="ListParagraph"/>
         <w:numPr>
+          <w:ilvl w:val="4"/>
+          <w:numId w:val="1"/>
+        </w:numPr>
+      </w:pPr>
+      <w:r>
+        <w:t>“What’s the Weather Like in Your Favorite Destination”</w:t>
+      </w:r>
+      <w:r>
+        <w:rPr>
+          <w:color w:val="2F5496" w:themeColor="accent5" w:themeShade="BF"/>
+        </w:rPr>
+        <w:t xml:space="preserve"> (Check the Weather in a Specific Location)</w:t>
+      </w:r>
+    </w:p>
+    <w:p>
+      <w:pPr>
+        <w:pStyle w:val="ListParagraph"/>
+        <w:numPr>
           <w:ilvl w:val="1"/>
           <w:numId w:val="1"/>
         </w:numPr>
@@ -3049,6 +3079,7 @@
         </w:numPr>
       </w:pPr>
       <w:r>
+        <w:lastRenderedPageBreak/>
         <w:t>E-Mail:</w:t>
       </w:r>
     </w:p>
@@ -3085,23 +3116,702 @@
         </w:numPr>
       </w:pPr>
       <w:r>
+        <w:t>“Submit”</w:t>
+      </w:r>
+      <w:r>
+        <w:t xml:space="preserve"> Button</w:t>
+      </w:r>
+    </w:p>
+    <w:p>
+      <w:pPr>
+        <w:pStyle w:val="ListParagraph"/>
+        <w:numPr>
+          <w:ilvl w:val="4"/>
+          <w:numId w:val="1"/>
+        </w:numPr>
+      </w:pPr>
+      <w:r>
+        <w:t>Sends message to Admin</w:t>
+      </w:r>
+    </w:p>
+    <w:p>
+      <w:pPr>
+        <w:pStyle w:val="ListParagraph"/>
+        <w:numPr>
+          <w:ilvl w:val="2"/>
+          <w:numId w:val="1"/>
+        </w:numPr>
+      </w:pPr>
+      <w:r>
+        <w:t>Alert: Must include Name and either E-Mail or Phone, AND Question/Comment.</w:t>
+      </w:r>
+    </w:p>
+    <w:p>
+      <w:pPr>
+        <w:pStyle w:val="ListParagraph"/>
+        <w:numPr>
+          <w:ilvl w:val="4"/>
+          <w:numId w:val="1"/>
+        </w:numPr>
+      </w:pPr>
+      <w:r>
+        <w:t>If all fields filled, Send</w:t>
+      </w:r>
+    </w:p>
+    <w:p>
+      <w:pPr>
+        <w:pStyle w:val="ListParagraph"/>
+        <w:numPr>
+          <w:ilvl w:val="4"/>
+          <w:numId w:val="1"/>
+        </w:numPr>
+      </w:pPr>
+      <w:r>
+        <w:t>If missing info, Alert (“Please enter []”)</w:t>
+      </w:r>
+    </w:p>
+    <w:p>
+      <w:pPr>
+        <w:pStyle w:val="ListParagraph"/>
+        <w:numPr>
+          <w:ilvl w:val="1"/>
+          <w:numId w:val="1"/>
+        </w:numPr>
+      </w:pPr>
+      <w:r>
+        <w:t>Footer –</w:t>
+      </w:r>
+      <w:r>
+        <w:t xml:space="preserve"> </w:t>
+      </w:r>
+      <w:r>
+        <w:t>Administrator Log-In (Optional)</w:t>
+      </w:r>
+    </w:p>
+    <w:p>
+      <w:pPr>
+        <w:pStyle w:val="ListParagraph"/>
+        <w:numPr>
+          <w:ilvl w:val="1"/>
+          <w:numId w:val="1"/>
+        </w:numPr>
+      </w:pPr>
+      <w:r>
+        <w:t>HTML: contact.component.html</w:t>
+      </w:r>
+    </w:p>
+    <w:p/>
+    <w:p>
+      <w:pPr>
+        <w:rPr>
+          <w:b/>
+          <w:u w:val="single"/>
+        </w:rPr>
+      </w:pPr>
+      <w:r>
+        <w:rPr>
+          <w:b/>
+          <w:u w:val="single"/>
+        </w:rPr>
+        <w:t>User</w:t>
+      </w:r>
+    </w:p>
+    <w:p>
+      <w:pPr>
+        <w:pStyle w:val="ListParagraph"/>
+        <w:numPr>
+          <w:ilvl w:val="0"/>
+          <w:numId w:val="1"/>
+        </w:numPr>
+        <w:rPr>
+          <w:b/>
+        </w:rPr>
+      </w:pPr>
+      <w:r>
+        <w:rPr>
+          <w:b/>
+        </w:rPr>
+        <w:t xml:space="preserve">Profile: </w:t>
+      </w:r>
+      <w:r>
+        <w:rPr>
+          <w:b/>
+        </w:rPr>
+        <w:t>Log-In/Register</w:t>
+      </w:r>
+    </w:p>
+    <w:p>
+      <w:pPr>
+        <w:pStyle w:val="ListParagraph"/>
+        <w:numPr>
+          <w:ilvl w:val="1"/>
+          <w:numId w:val="1"/>
+        </w:numPr>
+      </w:pPr>
+      <w:r>
+        <w:t>Background: Static Image from Travel</w:t>
+      </w:r>
+      <w:r>
+        <w:t>, Light-Colored Background for Content</w:t>
+      </w:r>
+    </w:p>
+    <w:p>
+      <w:pPr>
+        <w:pStyle w:val="ListParagraph"/>
+        <w:numPr>
+          <w:ilvl w:val="1"/>
+          <w:numId w:val="1"/>
+        </w:numPr>
+      </w:pPr>
+      <w:r>
+        <w:t>Navigation</w:t>
+      </w:r>
+    </w:p>
+    <w:p>
+      <w:pPr>
+        <w:pStyle w:val="ListParagraph"/>
+        <w:numPr>
+          <w:ilvl w:val="1"/>
+          <w:numId w:val="1"/>
+        </w:numPr>
+      </w:pPr>
+      <w:r>
+        <w:t>Body (Split Screen into Two Sides)</w:t>
+      </w:r>
+    </w:p>
+    <w:p>
+      <w:pPr>
+        <w:pStyle w:val="ListParagraph"/>
+        <w:numPr>
+          <w:ilvl w:val="2"/>
+          <w:numId w:val="1"/>
+        </w:numPr>
+      </w:pPr>
+      <w:r>
+        <w:t>Left: Log-In</w:t>
+      </w:r>
+    </w:p>
+    <w:p>
+      <w:pPr>
+        <w:pStyle w:val="ListParagraph"/>
+        <w:numPr>
+          <w:ilvl w:val="3"/>
+          <w:numId w:val="1"/>
+        </w:numPr>
+      </w:pPr>
+      <w:r>
+        <w:t>E-Mail</w:t>
+      </w:r>
+    </w:p>
+    <w:p>
+      <w:pPr>
+        <w:pStyle w:val="ListParagraph"/>
+        <w:numPr>
+          <w:ilvl w:val="3"/>
+          <w:numId w:val="1"/>
+        </w:numPr>
+      </w:pPr>
+      <w:r>
+        <w:t>Password</w:t>
+      </w:r>
+    </w:p>
+    <w:p>
+      <w:pPr>
+        <w:pStyle w:val="ListParagraph"/>
+        <w:numPr>
+          <w:ilvl w:val="3"/>
+          <w:numId w:val="1"/>
+        </w:numPr>
+      </w:pPr>
+      <w:r>
+        <w:t>“</w:t>
+      </w:r>
+      <w:r>
+        <w:t>Log-In</w:t>
+      </w:r>
+      <w:r>
+        <w:t>”</w:t>
+      </w:r>
+      <w:r>
+        <w:t xml:space="preserve"> Button (Leads to Profile According to Credentials)</w:t>
+      </w:r>
+    </w:p>
+    <w:p>
+      <w:pPr>
+        <w:pStyle w:val="ListParagraph"/>
+        <w:numPr>
+          <w:ilvl w:val="3"/>
+          <w:numId w:val="1"/>
+        </w:numPr>
+      </w:pPr>
+      <w:r>
+        <w:t>“</w:t>
+      </w:r>
+      <w:r>
+        <w:t>Forgot Password?</w:t>
+      </w:r>
+      <w:r>
+        <w:t>”</w:t>
+      </w:r>
+      <w:r>
+        <w:t xml:space="preserve"> (Link)</w:t>
+      </w:r>
+    </w:p>
+    <w:p>
+      <w:pPr>
+        <w:pStyle w:val="ListParagraph"/>
+        <w:numPr>
+          <w:ilvl w:val="3"/>
+          <w:numId w:val="1"/>
+        </w:numPr>
+      </w:pPr>
+      <w:r>
+        <w:t xml:space="preserve"> Alert:</w:t>
+      </w:r>
+    </w:p>
+    <w:p>
+      <w:pPr>
+        <w:pStyle w:val="ListParagraph"/>
+        <w:numPr>
+          <w:ilvl w:val="4"/>
+          <w:numId w:val="1"/>
+        </w:numPr>
+      </w:pPr>
+      <w:r>
+        <w:t>Missing Info (E-Mail, Password</w:t>
+      </w:r>
+      <w:r>
+        <w:t xml:space="preserve"> Field Empty</w:t>
+      </w:r>
+      <w:r>
+        <w:t>)</w:t>
+      </w:r>
+    </w:p>
+    <w:p>
+      <w:pPr>
+        <w:pStyle w:val="ListParagraph"/>
+        <w:numPr>
+          <w:ilvl w:val="4"/>
+          <w:numId w:val="1"/>
+        </w:numPr>
+      </w:pPr>
+      <w:r>
+        <w:t>Credentials Not Found: Username Doesn’t Exist</w:t>
+      </w:r>
+    </w:p>
+    <w:p>
+      <w:pPr>
+        <w:pStyle w:val="ListParagraph"/>
+        <w:numPr>
+          <w:ilvl w:val="4"/>
+          <w:numId w:val="1"/>
+        </w:numPr>
+      </w:pPr>
+      <w:r>
+        <w:t xml:space="preserve">Credentials </w:t>
+      </w:r>
+      <w:r>
+        <w:t>Combo Incorrect</w:t>
+      </w:r>
+      <w:r>
+        <w:t xml:space="preserve">: </w:t>
+      </w:r>
+      <w:r>
+        <w:t xml:space="preserve">Username Found, </w:t>
+      </w:r>
+      <w:r>
+        <w:t>Password Incorrect</w:t>
+      </w:r>
+    </w:p>
+    <w:p>
+      <w:pPr>
+        <w:pStyle w:val="ListParagraph"/>
+        <w:numPr>
+          <w:ilvl w:val="2"/>
+          <w:numId w:val="1"/>
+        </w:numPr>
+      </w:pPr>
+      <w:r>
+        <w:t>Right: Register</w:t>
+      </w:r>
+    </w:p>
+    <w:p>
+      <w:pPr>
+        <w:pStyle w:val="ListParagraph"/>
+        <w:numPr>
+          <w:ilvl w:val="3"/>
+          <w:numId w:val="1"/>
+        </w:numPr>
+      </w:pPr>
+      <w:r>
+        <w:t>Username</w:t>
+      </w:r>
+    </w:p>
+    <w:p>
+      <w:pPr>
+        <w:pStyle w:val="ListParagraph"/>
+        <w:numPr>
+          <w:ilvl w:val="3"/>
+          <w:numId w:val="1"/>
+        </w:numPr>
+      </w:pPr>
+      <w:r>
+        <w:t>E-Mail</w:t>
+      </w:r>
+    </w:p>
+    <w:p>
+      <w:pPr>
+        <w:pStyle w:val="ListParagraph"/>
+        <w:numPr>
+          <w:ilvl w:val="3"/>
+          <w:numId w:val="1"/>
+        </w:numPr>
+      </w:pPr>
+      <w:r>
+        <w:t>Password</w:t>
+      </w:r>
+    </w:p>
+    <w:p>
+      <w:pPr>
+        <w:pStyle w:val="ListParagraph"/>
+        <w:numPr>
+          <w:ilvl w:val="3"/>
+          <w:numId w:val="1"/>
+        </w:numPr>
+      </w:pPr>
+      <w:r>
+        <w:t>Confirm Password</w:t>
+      </w:r>
+    </w:p>
+    <w:p>
+      <w:pPr>
+        <w:pStyle w:val="ListParagraph"/>
+        <w:numPr>
+          <w:ilvl w:val="3"/>
+          <w:numId w:val="1"/>
+        </w:numPr>
+      </w:pPr>
+      <w:r>
+        <w:t>“</w:t>
+      </w:r>
+      <w:r>
+        <w:t>Register Button</w:t>
+      </w:r>
+      <w:r>
+        <w:t>”</w:t>
+      </w:r>
+      <w:r>
+        <w:t xml:space="preserve"> (Leads to New Profile</w:t>
+      </w:r>
+      <w:r>
+        <w:t>, Disabled if Field I</w:t>
+      </w:r>
+      <w:r>
+        <w:t>)</w:t>
+      </w:r>
+    </w:p>
+    <w:p>
+      <w:pPr>
+        <w:pStyle w:val="ListParagraph"/>
+        <w:numPr>
+          <w:ilvl w:val="3"/>
+          <w:numId w:val="1"/>
+        </w:numPr>
+      </w:pPr>
+      <w:r>
+        <w:t>Alert:</w:t>
+      </w:r>
+    </w:p>
+    <w:p>
+      <w:pPr>
+        <w:pStyle w:val="ListParagraph"/>
+        <w:numPr>
+          <w:ilvl w:val="4"/>
+          <w:numId w:val="1"/>
+        </w:numPr>
+      </w:pPr>
+      <w:r>
+        <w:t>Missing Info</w:t>
+      </w:r>
+    </w:p>
+    <w:p>
+      <w:pPr>
+        <w:pStyle w:val="ListParagraph"/>
+        <w:numPr>
+          <w:ilvl w:val="4"/>
+          <w:numId w:val="1"/>
+        </w:numPr>
+      </w:pPr>
+      <w:r>
+        <w:t>Username/</w:t>
+      </w:r>
+      <w:r>
+        <w:t>E-Mail Already Exists in the System</w:t>
+      </w:r>
+    </w:p>
+    <w:p>
+      <w:pPr>
+        <w:pStyle w:val="ListParagraph"/>
+        <w:numPr>
+          <w:ilvl w:val="4"/>
+          <w:numId w:val="1"/>
+        </w:numPr>
+      </w:pPr>
+      <w:r>
+        <w:t>Passwords Don’t Match)</w:t>
+      </w:r>
+    </w:p>
+    <w:p>
+      <w:pPr>
+        <w:pStyle w:val="ListParagraph"/>
+        <w:numPr>
+          <w:ilvl w:val="1"/>
+          <w:numId w:val="1"/>
+        </w:numPr>
+      </w:pPr>
+      <w:r>
+        <w:t>Footer – Contact and Administrator Log-In</w:t>
+      </w:r>
+    </w:p>
+    <w:p>
+      <w:pPr>
+        <w:pStyle w:val="ListParagraph"/>
+        <w:numPr>
+          <w:ilvl w:val="1"/>
+          <w:numId w:val="1"/>
+        </w:numPr>
+      </w:pPr>
+      <w:r>
+        <w:t>HTML: login.component.html</w:t>
+      </w:r>
+    </w:p>
+    <w:p>
+      <w:pPr>
+        <w:pStyle w:val="ListParagraph"/>
+        <w:numPr>
+          <w:ilvl w:val="0"/>
+          <w:numId w:val="1"/>
+        </w:numPr>
+        <w:rPr>
+          <w:b/>
+        </w:rPr>
+      </w:pPr>
+      <w:r>
+        <w:rPr>
+          <w:b/>
+        </w:rPr>
+        <w:t>Profile</w:t>
+      </w:r>
+      <w:r>
+        <w:rPr>
+          <w:b/>
+        </w:rPr>
+        <w:t>: Register</w:t>
+      </w:r>
+    </w:p>
+    <w:p>
+      <w:pPr>
+        <w:pStyle w:val="ListParagraph"/>
+        <w:numPr>
+          <w:ilvl w:val="1"/>
+          <w:numId w:val="1"/>
+        </w:numPr>
+      </w:pPr>
+      <w:r>
+        <w:t>Background: Static Image from Travel, Light-Colored Background for Content</w:t>
+      </w:r>
+    </w:p>
+    <w:p>
+      <w:pPr>
+        <w:pStyle w:val="ListParagraph"/>
+        <w:numPr>
+          <w:ilvl w:val="1"/>
+          <w:numId w:val="1"/>
+        </w:numPr>
+      </w:pPr>
+      <w:r>
+        <w:t>Navigation</w:t>
+      </w:r>
+    </w:p>
+    <w:p>
+      <w:pPr>
+        <w:pStyle w:val="ListParagraph"/>
+        <w:numPr>
+          <w:ilvl w:val="1"/>
+          <w:numId w:val="1"/>
+        </w:numPr>
+      </w:pPr>
+      <w:r>
+        <w:t>Body</w:t>
+      </w:r>
+    </w:p>
+    <w:p>
+      <w:pPr>
+        <w:pStyle w:val="ListParagraph"/>
+        <w:numPr>
+          <w:ilvl w:val="2"/>
+          <w:numId w:val="1"/>
+        </w:numPr>
+      </w:pPr>
+      <w:r>
+        <w:t>Center: Register Form</w:t>
+      </w:r>
+    </w:p>
+    <w:p>
+      <w:pPr>
+        <w:pStyle w:val="ListParagraph"/>
+        <w:numPr>
+          <w:ilvl w:val="3"/>
+          <w:numId w:val="1"/>
+        </w:numPr>
+      </w:pPr>
+      <w:r>
         <w:lastRenderedPageBreak/>
-        <w:t>“Submit”</w:t>
-      </w:r>
-      <w:r>
-        <w:t xml:space="preserve"> Button</w:t>
-      </w:r>
-    </w:p>
-    <w:p>
-      <w:pPr>
-        <w:pStyle w:val="ListParagraph"/>
-        <w:numPr>
-          <w:ilvl w:val="4"/>
-          <w:numId w:val="1"/>
-        </w:numPr>
-      </w:pPr>
-      <w:r>
-        <w:t>Sends message to Admin</w:t>
+        <w:t>Username</w:t>
+      </w:r>
+    </w:p>
+    <w:p>
+      <w:pPr>
+        <w:pStyle w:val="ListParagraph"/>
+        <w:numPr>
+          <w:ilvl w:val="3"/>
+          <w:numId w:val="1"/>
+        </w:numPr>
+      </w:pPr>
+      <w:r>
+        <w:t>E-Mail</w:t>
+      </w:r>
+    </w:p>
+    <w:p>
+      <w:pPr>
+        <w:pStyle w:val="ListParagraph"/>
+        <w:numPr>
+          <w:ilvl w:val="3"/>
+          <w:numId w:val="1"/>
+        </w:numPr>
+      </w:pPr>
+      <w:r>
+        <w:t>Password</w:t>
+      </w:r>
+    </w:p>
+    <w:p>
+      <w:pPr>
+        <w:pStyle w:val="ListParagraph"/>
+        <w:numPr>
+          <w:ilvl w:val="3"/>
+          <w:numId w:val="1"/>
+        </w:numPr>
+      </w:pPr>
+      <w:r>
+        <w:t>Confirm Password</w:t>
+      </w:r>
+    </w:p>
+    <w:p>
+      <w:pPr>
+        <w:pStyle w:val="ListParagraph"/>
+        <w:numPr>
+          <w:ilvl w:val="3"/>
+          <w:numId w:val="1"/>
+        </w:numPr>
+      </w:pPr>
+      <w:r>
+        <w:t>First Name</w:t>
+      </w:r>
+    </w:p>
+    <w:p>
+      <w:pPr>
+        <w:pStyle w:val="ListParagraph"/>
+        <w:numPr>
+          <w:ilvl w:val="3"/>
+          <w:numId w:val="1"/>
+        </w:numPr>
+      </w:pPr>
+      <w:r>
+        <w:t>Last Name</w:t>
+      </w:r>
+    </w:p>
+    <w:p>
+      <w:pPr>
+        <w:pStyle w:val="ListParagraph"/>
+        <w:numPr>
+          <w:ilvl w:val="3"/>
+          <w:numId w:val="1"/>
+        </w:numPr>
+      </w:pPr>
+      <w:r>
+        <w:t>DOB</w:t>
+      </w:r>
+    </w:p>
+    <w:p>
+      <w:pPr>
+        <w:pStyle w:val="ListParagraph"/>
+        <w:numPr>
+          <w:ilvl w:val="3"/>
+          <w:numId w:val="1"/>
+        </w:numPr>
+      </w:pPr>
+      <w:r>
+        <w:t>Preferred Port of Departure (Drop-Down)</w:t>
+      </w:r>
+    </w:p>
+    <w:p>
+      <w:pPr>
+        <w:pStyle w:val="ListParagraph"/>
+        <w:numPr>
+          <w:ilvl w:val="3"/>
+          <w:numId w:val="1"/>
+        </w:numPr>
+      </w:pPr>
+      <w:r>
+        <w:t>City</w:t>
+      </w:r>
+    </w:p>
+    <w:p>
+      <w:pPr>
+        <w:pStyle w:val="ListParagraph"/>
+        <w:numPr>
+          <w:ilvl w:val="3"/>
+          <w:numId w:val="1"/>
+        </w:numPr>
+      </w:pPr>
+      <w:r>
+        <w:t>State (Drop-Down)</w:t>
+      </w:r>
+    </w:p>
+    <w:p>
+      <w:pPr>
+        <w:pStyle w:val="ListParagraph"/>
+        <w:numPr>
+          <w:ilvl w:val="3"/>
+          <w:numId w:val="1"/>
+        </w:numPr>
+      </w:pPr>
+      <w:r>
+        <w:t>“Register” Button</w:t>
+      </w:r>
+    </w:p>
+    <w:p>
+      <w:pPr>
+        <w:pStyle w:val="ListParagraph"/>
+        <w:numPr>
+          <w:ilvl w:val="3"/>
+          <w:numId w:val="1"/>
+        </w:numPr>
+      </w:pPr>
+      <w:r>
+        <w:t>“Cancel” Button</w:t>
+      </w:r>
+    </w:p>
+    <w:p>
+      <w:pPr>
+        <w:pStyle w:val="ListParagraph"/>
+        <w:numPr>
+          <w:ilvl w:val="3"/>
+          <w:numId w:val="1"/>
+        </w:numPr>
+      </w:pPr>
+      <w:r>
+        <w:t>Alert if Missing Info, Passwords Don’t Match)</w:t>
       </w:r>
     </w:p>
     <w:p>
@@ -3113,77 +3823,34 @@
         </w:numPr>
       </w:pPr>
       <w:r>
-        <w:t>Alert: Must include Name and either E-Mail or Phone, AND Question/Comment.</w:t>
-      </w:r>
-    </w:p>
-    <w:p>
-      <w:pPr>
-        <w:pStyle w:val="ListParagraph"/>
-        <w:numPr>
-          <w:ilvl w:val="4"/>
-          <w:numId w:val="1"/>
-        </w:numPr>
-      </w:pPr>
-      <w:r>
-        <w:t>If all fields filled, Send</w:t>
-      </w:r>
-    </w:p>
-    <w:p>
-      <w:pPr>
-        <w:pStyle w:val="ListParagraph"/>
-        <w:numPr>
-          <w:ilvl w:val="4"/>
-          <w:numId w:val="1"/>
-        </w:numPr>
-      </w:pPr>
-      <w:r>
-        <w:t>If missing info, Alert (“Please enter []”)</w:t>
-      </w:r>
-    </w:p>
-    <w:p>
-      <w:pPr>
-        <w:pStyle w:val="ListParagraph"/>
-        <w:numPr>
-          <w:ilvl w:val="1"/>
-          <w:numId w:val="1"/>
-        </w:numPr>
-      </w:pPr>
-      <w:r>
-        <w:t>Footer –</w:t>
-      </w:r>
-      <w:r>
-        <w:t xml:space="preserve"> </w:t>
-      </w:r>
-      <w:r>
-        <w:t>Administrator Log-In (Optional)</w:t>
-      </w:r>
-    </w:p>
-    <w:p>
-      <w:pPr>
-        <w:pStyle w:val="ListParagraph"/>
-        <w:numPr>
-          <w:ilvl w:val="1"/>
-          <w:numId w:val="1"/>
-        </w:numPr>
-      </w:pPr>
-      <w:r>
-        <w:t>HTML: contact.component.html</w:t>
-      </w:r>
-    </w:p>
-    <w:p/>
-    <w:p>
-      <w:pPr>
-        <w:rPr>
-          <w:b/>
-          <w:u w:val="single"/>
-        </w:rPr>
-      </w:pPr>
-      <w:r>
-        <w:rPr>
-          <w:b/>
-          <w:u w:val="single"/>
-        </w:rPr>
-        <w:t>User</w:t>
+        <w:t>Center: “Have an account?” Log-In (Link)</w:t>
+      </w:r>
+    </w:p>
+    <w:p>
+      <w:pPr>
+        <w:pStyle w:val="ListParagraph"/>
+        <w:numPr>
+          <w:ilvl w:val="1"/>
+          <w:numId w:val="1"/>
+        </w:numPr>
+      </w:pPr>
+      <w:r>
+        <w:t>F</w:t>
+      </w:r>
+      <w:r>
+        <w:t>ooter – Contact</w:t>
+      </w:r>
+    </w:p>
+    <w:p>
+      <w:pPr>
+        <w:pStyle w:val="ListParagraph"/>
+        <w:numPr>
+          <w:ilvl w:val="1"/>
+          <w:numId w:val="1"/>
+        </w:numPr>
+      </w:pPr>
+      <w:r>
+        <w:t>HTML: register.component.html</w:t>
       </w:r>
     </w:p>
     <w:p>
@@ -3201,28 +3868,19 @@
         <w:rPr>
           <w:b/>
         </w:rPr>
-        <w:t xml:space="preserve">Profile: </w:t>
-      </w:r>
-      <w:r>
-        <w:rPr>
-          <w:b/>
-        </w:rPr>
-        <w:t>Log-In/Register</w:t>
-      </w:r>
-    </w:p>
-    <w:p>
-      <w:pPr>
-        <w:pStyle w:val="ListParagraph"/>
-        <w:numPr>
-          <w:ilvl w:val="1"/>
-          <w:numId w:val="1"/>
-        </w:numPr>
-      </w:pPr>
-      <w:r>
-        <w:t>Background: Static Image from Travel</w:t>
-      </w:r>
-      <w:r>
-        <w:t>, Light-Colored Background for Content</w:t>
+        <w:t>Profile: My Account</w:t>
+      </w:r>
+    </w:p>
+    <w:p>
+      <w:pPr>
+        <w:pStyle w:val="ListParagraph"/>
+        <w:numPr>
+          <w:ilvl w:val="1"/>
+          <w:numId w:val="1"/>
+        </w:numPr>
+      </w:pPr>
+      <w:r>
+        <w:t>Background: Light Color, Static</w:t>
       </w:r>
     </w:p>
     <w:p>
@@ -3246,7 +3904,7 @@
         </w:numPr>
       </w:pPr>
       <w:r>
-        <w:t>Body (Split Screen into Two Sides)</w:t>
+        <w:t>Body:</w:t>
       </w:r>
     </w:p>
     <w:p>
@@ -3258,7 +3916,13 @@
         </w:numPr>
       </w:pPr>
       <w:r>
-        <w:t>Left: Log-In</w:t>
+        <w:t xml:space="preserve">Central: </w:t>
+      </w:r>
+      <w:r>
+        <w:t>Manage Info</w:t>
+      </w:r>
+      <w:r>
+        <w:t xml:space="preserve"> (Alert if Missing Info, Passwords Don’t Match, Passwords are same as old password Username Already Exists In System)</w:t>
       </w:r>
     </w:p>
     <w:p>
@@ -3270,6 +3934,18 @@
         </w:numPr>
       </w:pPr>
       <w:r>
+        <w:t>Username</w:t>
+      </w:r>
+    </w:p>
+    <w:p>
+      <w:pPr>
+        <w:pStyle w:val="ListParagraph"/>
+        <w:numPr>
+          <w:ilvl w:val="3"/>
+          <w:numId w:val="1"/>
+        </w:numPr>
+      </w:pPr>
+      <w:r>
         <w:t>E-Mail</w:t>
       </w:r>
     </w:p>
@@ -3294,16 +3970,7 @@
         </w:numPr>
       </w:pPr>
       <w:r>
-        <w:t>“</w:t>
-      </w:r>
-      <w:r>
-        <w:t>Log-In</w:t>
-      </w:r>
-      <w:r>
-        <w:t>”</w:t>
-      </w:r>
-      <w:r>
-        <w:t xml:space="preserve"> Button (Leads to Profile According to Credentials)</w:t>
+        <w:t>Confirm Password</w:t>
       </w:r>
     </w:p>
     <w:p>
@@ -3315,16 +3982,7 @@
         </w:numPr>
       </w:pPr>
       <w:r>
-        <w:t>“</w:t>
-      </w:r>
-      <w:r>
-        <w:t>Forgot Password?</w:t>
-      </w:r>
-      <w:r>
-        <w:t>”</w:t>
-      </w:r>
-      <w:r>
-        <w:t xml:space="preserve"> (Link)</w:t>
+        <w:t>First Name</w:t>
       </w:r>
     </w:p>
     <w:p>
@@ -3336,22 +3994,142 @@
         </w:numPr>
       </w:pPr>
       <w:r>
-        <w:t xml:space="preserve"> Alert:</w:t>
-      </w:r>
-    </w:p>
-    <w:p>
-      <w:pPr>
-        <w:pStyle w:val="ListParagraph"/>
-        <w:numPr>
-          <w:ilvl w:val="4"/>
-          <w:numId w:val="1"/>
-        </w:numPr>
-      </w:pPr>
-      <w:r>
-        <w:t>Missing Info (E-Mail, Password</w:t>
-      </w:r>
-      <w:r>
-        <w:t xml:space="preserve"> Field Empty</w:t>
+        <w:t>Last Name</w:t>
+      </w:r>
+    </w:p>
+    <w:p>
+      <w:pPr>
+        <w:pStyle w:val="ListParagraph"/>
+        <w:numPr>
+          <w:ilvl w:val="3"/>
+          <w:numId w:val="1"/>
+        </w:numPr>
+      </w:pPr>
+      <w:r>
+        <w:t>DOB</w:t>
+      </w:r>
+    </w:p>
+    <w:p>
+      <w:pPr>
+        <w:pStyle w:val="ListParagraph"/>
+        <w:numPr>
+          <w:ilvl w:val="3"/>
+          <w:numId w:val="1"/>
+        </w:numPr>
+      </w:pPr>
+      <w:r>
+        <w:t>Preferred Port of Departure (Drop-Down)</w:t>
+      </w:r>
+    </w:p>
+    <w:p>
+      <w:pPr>
+        <w:pStyle w:val="ListParagraph"/>
+        <w:numPr>
+          <w:ilvl w:val="3"/>
+          <w:numId w:val="1"/>
+        </w:numPr>
+      </w:pPr>
+      <w:r>
+        <w:t>City</w:t>
+      </w:r>
+    </w:p>
+    <w:p>
+      <w:pPr>
+        <w:pStyle w:val="ListParagraph"/>
+        <w:numPr>
+          <w:ilvl w:val="3"/>
+          <w:numId w:val="1"/>
+        </w:numPr>
+      </w:pPr>
+      <w:r>
+        <w:t>State (Drop-Down)</w:t>
+      </w:r>
+    </w:p>
+    <w:p>
+      <w:pPr>
+        <w:pStyle w:val="ListParagraph"/>
+        <w:numPr>
+          <w:ilvl w:val="3"/>
+          <w:numId w:val="1"/>
+        </w:numPr>
+      </w:pPr>
+      <w:r>
+        <w:t>“Update” Button</w:t>
+      </w:r>
+    </w:p>
+    <w:p>
+      <w:pPr>
+        <w:pStyle w:val="ListParagraph"/>
+        <w:numPr>
+          <w:ilvl w:val="3"/>
+          <w:numId w:val="1"/>
+        </w:numPr>
+      </w:pPr>
+      <w:r>
+        <w:t>“Cancel” Button</w:t>
+      </w:r>
+    </w:p>
+    <w:p>
+      <w:pPr>
+        <w:pStyle w:val="ListParagraph"/>
+        <w:numPr>
+          <w:ilvl w:val="2"/>
+          <w:numId w:val="1"/>
+        </w:numPr>
+      </w:pPr>
+      <w:r>
+        <w:t xml:space="preserve">Left: </w:t>
+      </w:r>
+      <w:r>
+        <w:t>Messages (from Agent and System)</w:t>
+      </w:r>
+    </w:p>
+    <w:p>
+      <w:pPr>
+        <w:pStyle w:val="ListParagraph"/>
+        <w:numPr>
+          <w:ilvl w:val="2"/>
+          <w:numId w:val="1"/>
+        </w:numPr>
+      </w:pPr>
+      <w:r>
+        <w:t xml:space="preserve">Left: </w:t>
+      </w:r>
+      <w:r>
+        <w:t>Access Itineraries (Proposed, Purchased)</w:t>
+      </w:r>
+    </w:p>
+    <w:p>
+      <w:pPr>
+        <w:pStyle w:val="ListParagraph"/>
+        <w:numPr>
+          <w:ilvl w:val="2"/>
+          <w:numId w:val="1"/>
+        </w:numPr>
+      </w:pPr>
+      <w:r>
+        <w:t xml:space="preserve">Left: </w:t>
+      </w:r>
+      <w:r>
+        <w:t>New Itinerary Request</w:t>
+      </w:r>
+    </w:p>
+    <w:p>
+      <w:pPr>
+        <w:pStyle w:val="ListParagraph"/>
+        <w:numPr>
+          <w:ilvl w:val="2"/>
+          <w:numId w:val="1"/>
+        </w:numPr>
+      </w:pPr>
+      <w:r>
+        <w:t xml:space="preserve">Left: </w:t>
+      </w:r>
+      <w:r>
+        <w:t>Make Payment (Advanced Feature</w:t>
+      </w:r>
+      <w:r>
+        <w:t xml:space="preserve"> – New Page</w:t>
       </w:r>
       <w:r>
         <w:t>)</w:t>
@@ -3361,805 +4139,58 @@
       <w:pPr>
         <w:pStyle w:val="ListParagraph"/>
         <w:numPr>
-          <w:ilvl w:val="4"/>
-          <w:numId w:val="1"/>
-        </w:numPr>
-      </w:pPr>
-      <w:r>
-        <w:t>Credentials Not Found: Username Doesn’t Exist</w:t>
-      </w:r>
-    </w:p>
-    <w:p>
-      <w:pPr>
-        <w:pStyle w:val="ListParagraph"/>
-        <w:numPr>
-          <w:ilvl w:val="4"/>
-          <w:numId w:val="1"/>
-        </w:numPr>
-      </w:pPr>
-      <w:r>
-        <w:t xml:space="preserve">Credentials </w:t>
-      </w:r>
-      <w:r>
-        <w:t>Combo Incorrect</w:t>
-      </w:r>
-      <w:r>
-        <w:t xml:space="preserve">: </w:t>
-      </w:r>
-      <w:r>
-        <w:t xml:space="preserve">Username Found, </w:t>
-      </w:r>
-      <w:r>
-        <w:t>Password Incorrect</w:t>
-      </w:r>
-    </w:p>
-    <w:p>
-      <w:pPr>
-        <w:pStyle w:val="ListParagraph"/>
-        <w:numPr>
           <w:ilvl w:val="2"/>
           <w:numId w:val="1"/>
         </w:numPr>
       </w:pPr>
       <w:r>
-        <w:t>Right: Register</w:t>
-      </w:r>
-    </w:p>
-    <w:p>
-      <w:pPr>
-        <w:pStyle w:val="ListParagraph"/>
-        <w:numPr>
-          <w:ilvl w:val="3"/>
-          <w:numId w:val="1"/>
-        </w:numPr>
-      </w:pPr>
-      <w:r>
-        <w:t>Username</w:t>
-      </w:r>
-    </w:p>
-    <w:p>
-      <w:pPr>
-        <w:pStyle w:val="ListParagraph"/>
-        <w:numPr>
-          <w:ilvl w:val="3"/>
-          <w:numId w:val="1"/>
-        </w:numPr>
-      </w:pPr>
-      <w:r>
-        <w:t>E-Mail</w:t>
-      </w:r>
-    </w:p>
-    <w:p>
-      <w:pPr>
-        <w:pStyle w:val="ListParagraph"/>
-        <w:numPr>
-          <w:ilvl w:val="3"/>
-          <w:numId w:val="1"/>
-        </w:numPr>
-      </w:pPr>
-      <w:r>
-        <w:t>Password</w:t>
-      </w:r>
-    </w:p>
-    <w:p>
-      <w:pPr>
-        <w:pStyle w:val="ListParagraph"/>
-        <w:numPr>
-          <w:ilvl w:val="3"/>
-          <w:numId w:val="1"/>
-        </w:numPr>
-      </w:pPr>
-      <w:r>
-        <w:t>Confirm Password</w:t>
-      </w:r>
-    </w:p>
-    <w:p>
-      <w:pPr>
-        <w:pStyle w:val="ListParagraph"/>
-        <w:numPr>
-          <w:ilvl w:val="3"/>
-          <w:numId w:val="1"/>
-        </w:numPr>
-      </w:pPr>
-      <w:r>
-        <w:t>“</w:t>
-      </w:r>
-      <w:r>
-        <w:t>Register Button</w:t>
-      </w:r>
-      <w:r>
-        <w:t>”</w:t>
-      </w:r>
-      <w:r>
-        <w:t xml:space="preserve"> (Leads to New Profile</w:t>
-      </w:r>
-      <w:r>
-        <w:t>, Disabled if Field I</w:t>
-      </w:r>
-      <w:r>
-        <w:t>)</w:t>
-      </w:r>
-    </w:p>
-    <w:p>
-      <w:pPr>
-        <w:pStyle w:val="ListParagraph"/>
-        <w:numPr>
-          <w:ilvl w:val="3"/>
-          <w:numId w:val="1"/>
-        </w:numPr>
-      </w:pPr>
-      <w:r>
-        <w:t>Alert:</w:t>
-      </w:r>
-    </w:p>
-    <w:p>
-      <w:pPr>
-        <w:pStyle w:val="ListParagraph"/>
-        <w:numPr>
-          <w:ilvl w:val="4"/>
-          <w:numId w:val="1"/>
-        </w:numPr>
-      </w:pPr>
-      <w:r>
-        <w:t>Missing Info</w:t>
-      </w:r>
-    </w:p>
-    <w:p>
-      <w:pPr>
-        <w:pStyle w:val="ListParagraph"/>
-        <w:numPr>
-          <w:ilvl w:val="4"/>
-          <w:numId w:val="1"/>
-        </w:numPr>
-      </w:pPr>
-      <w:r>
-        <w:t>Username/</w:t>
-      </w:r>
-      <w:r>
-        <w:t>E-Mail Already Exists in the System</w:t>
-      </w:r>
-    </w:p>
-    <w:p>
-      <w:pPr>
-        <w:pStyle w:val="ListParagraph"/>
-        <w:numPr>
-          <w:ilvl w:val="4"/>
-          <w:numId w:val="1"/>
-        </w:numPr>
-      </w:pPr>
-      <w:r>
-        <w:t>Passwords Don’t Match)</w:t>
-      </w:r>
-    </w:p>
-    <w:p>
-      <w:pPr>
-        <w:pStyle w:val="ListParagraph"/>
-        <w:numPr>
-          <w:ilvl w:val="1"/>
-          <w:numId w:val="1"/>
-        </w:numPr>
-      </w:pPr>
-      <w:r>
-        <w:t>Footer – Contact and Administrator Log-In</w:t>
-      </w:r>
-    </w:p>
-    <w:p>
-      <w:pPr>
-        <w:pStyle w:val="ListParagraph"/>
-        <w:numPr>
-          <w:ilvl w:val="1"/>
-          <w:numId w:val="1"/>
-        </w:numPr>
-      </w:pPr>
-      <w:r>
-        <w:t>HTML: login.component.html</w:t>
-      </w:r>
-    </w:p>
-    <w:p>
-      <w:pPr>
-        <w:pStyle w:val="ListParagraph"/>
-        <w:numPr>
-          <w:ilvl w:val="0"/>
-          <w:numId w:val="1"/>
-        </w:numPr>
-        <w:rPr>
-          <w:b/>
-        </w:rPr>
-      </w:pPr>
-      <w:r>
-        <w:rPr>
-          <w:b/>
-        </w:rPr>
-        <w:t>Profile</w:t>
-      </w:r>
-      <w:r>
-        <w:rPr>
-          <w:b/>
-        </w:rPr>
-        <w:t>: Register</w:t>
-      </w:r>
-    </w:p>
-    <w:p>
-      <w:pPr>
-        <w:pStyle w:val="ListParagraph"/>
-        <w:numPr>
-          <w:ilvl w:val="1"/>
-          <w:numId w:val="1"/>
-        </w:numPr>
-      </w:pPr>
-      <w:r>
-        <w:t>Background: Static Image from Travel, Light-Colored Background for Content</w:t>
-      </w:r>
-    </w:p>
-    <w:p>
-      <w:pPr>
-        <w:pStyle w:val="ListParagraph"/>
-        <w:numPr>
-          <w:ilvl w:val="1"/>
-          <w:numId w:val="1"/>
-        </w:numPr>
-      </w:pPr>
-      <w:r>
-        <w:t>Navigation</w:t>
-      </w:r>
-    </w:p>
-    <w:p>
-      <w:pPr>
-        <w:pStyle w:val="ListParagraph"/>
-        <w:numPr>
-          <w:ilvl w:val="1"/>
-          <w:numId w:val="1"/>
-        </w:numPr>
-      </w:pPr>
-      <w:r>
-        <w:t>Body</w:t>
-      </w:r>
-    </w:p>
-    <w:p>
-      <w:pPr>
-        <w:pStyle w:val="ListParagraph"/>
-        <w:numPr>
-          <w:ilvl w:val="2"/>
-          <w:numId w:val="1"/>
-        </w:numPr>
-      </w:pPr>
-      <w:r>
-        <w:t>Center: Register Form</w:t>
-      </w:r>
-    </w:p>
-    <w:p>
-      <w:pPr>
-        <w:pStyle w:val="ListParagraph"/>
-        <w:numPr>
-          <w:ilvl w:val="3"/>
-          <w:numId w:val="1"/>
-        </w:numPr>
-      </w:pPr>
-      <w:r>
-        <w:t>Username</w:t>
-      </w:r>
-    </w:p>
-    <w:p>
-      <w:pPr>
-        <w:pStyle w:val="ListParagraph"/>
-        <w:numPr>
-          <w:ilvl w:val="3"/>
-          <w:numId w:val="1"/>
-        </w:numPr>
-      </w:pPr>
-      <w:r>
-        <w:t>E-Mail</w:t>
-      </w:r>
-    </w:p>
-    <w:p>
-      <w:pPr>
-        <w:pStyle w:val="ListParagraph"/>
-        <w:numPr>
-          <w:ilvl w:val="3"/>
-          <w:numId w:val="1"/>
-        </w:numPr>
-      </w:pPr>
-      <w:r>
-        <w:t>Password</w:t>
-      </w:r>
-    </w:p>
-    <w:p>
-      <w:pPr>
-        <w:pStyle w:val="ListParagraph"/>
-        <w:numPr>
-          <w:ilvl w:val="3"/>
-          <w:numId w:val="1"/>
-        </w:numPr>
+        <w:t xml:space="preserve">Left: </w:t>
+      </w:r>
+      <w:r>
+        <w:t>“Log-Out”</w:t>
+      </w:r>
+      <w:r>
+        <w:t xml:space="preserve"> Link</w:t>
+      </w:r>
+    </w:p>
+    <w:p>
+      <w:pPr>
+        <w:pStyle w:val="ListParagraph"/>
+        <w:numPr>
+          <w:ilvl w:val="1"/>
+          <w:numId w:val="1"/>
+        </w:numPr>
+      </w:pPr>
+      <w:r>
+        <w:t>Footer – Contact</w:t>
+      </w:r>
+    </w:p>
+    <w:p>
+      <w:pPr>
+        <w:pStyle w:val="ListParagraph"/>
+        <w:numPr>
+          <w:ilvl w:val="1"/>
+          <w:numId w:val="1"/>
+        </w:numPr>
+      </w:pPr>
+      <w:r>
+        <w:t>HTML: profile.component.html</w:t>
+      </w:r>
+      <w:r>
+        <w:t xml:space="preserve"> (Plus Sub-Pages: Manage Account Info, Messages, Access Itineraries, New Itinerary Request, Make Payment)</w:t>
+      </w:r>
+    </w:p>
+    <w:p>
+      <w:pPr>
+        <w:pStyle w:val="ListParagraph"/>
+      </w:pPr>
+    </w:p>
+    <w:p>
+      <w:pPr>
+        <w:spacing w:line="259" w:lineRule="auto"/>
       </w:pPr>
       <w:r>
         <w:lastRenderedPageBreak/>
-        <w:t>Confirm Password</w:t>
-      </w:r>
-    </w:p>
-    <w:p>
-      <w:pPr>
-        <w:pStyle w:val="ListParagraph"/>
-        <w:numPr>
-          <w:ilvl w:val="3"/>
-          <w:numId w:val="1"/>
-        </w:numPr>
-      </w:pPr>
-      <w:r>
-        <w:t>First Name</w:t>
-      </w:r>
-    </w:p>
-    <w:p>
-      <w:pPr>
-        <w:pStyle w:val="ListParagraph"/>
-        <w:numPr>
-          <w:ilvl w:val="3"/>
-          <w:numId w:val="1"/>
-        </w:numPr>
-      </w:pPr>
-      <w:r>
-        <w:t>Last Name</w:t>
-      </w:r>
-    </w:p>
-    <w:p>
-      <w:pPr>
-        <w:pStyle w:val="ListParagraph"/>
-        <w:numPr>
-          <w:ilvl w:val="3"/>
-          <w:numId w:val="1"/>
-        </w:numPr>
-      </w:pPr>
-      <w:r>
-        <w:t>DOB</w:t>
-      </w:r>
-    </w:p>
-    <w:p>
-      <w:pPr>
-        <w:pStyle w:val="ListParagraph"/>
-        <w:numPr>
-          <w:ilvl w:val="3"/>
-          <w:numId w:val="1"/>
-        </w:numPr>
-      </w:pPr>
-      <w:r>
-        <w:t>Preferred Port of Departure (Drop-Down)</w:t>
-      </w:r>
-    </w:p>
-    <w:p>
-      <w:pPr>
-        <w:pStyle w:val="ListParagraph"/>
-        <w:numPr>
-          <w:ilvl w:val="3"/>
-          <w:numId w:val="1"/>
-        </w:numPr>
-      </w:pPr>
-      <w:r>
-        <w:t>City</w:t>
-      </w:r>
-    </w:p>
-    <w:p>
-      <w:pPr>
-        <w:pStyle w:val="ListParagraph"/>
-        <w:numPr>
-          <w:ilvl w:val="3"/>
-          <w:numId w:val="1"/>
-        </w:numPr>
-      </w:pPr>
-      <w:r>
-        <w:t>State (Drop-Down)</w:t>
-      </w:r>
-    </w:p>
-    <w:p>
-      <w:pPr>
-        <w:pStyle w:val="ListParagraph"/>
-        <w:numPr>
-          <w:ilvl w:val="3"/>
-          <w:numId w:val="1"/>
-        </w:numPr>
-      </w:pPr>
-      <w:r>
-        <w:t>“Register” Button</w:t>
-      </w:r>
-    </w:p>
-    <w:p>
-      <w:pPr>
-        <w:pStyle w:val="ListParagraph"/>
-        <w:numPr>
-          <w:ilvl w:val="3"/>
-          <w:numId w:val="1"/>
-        </w:numPr>
-      </w:pPr>
-      <w:r>
-        <w:t>“Cancel” Button</w:t>
-      </w:r>
-    </w:p>
-    <w:p>
-      <w:pPr>
-        <w:pStyle w:val="ListParagraph"/>
-        <w:numPr>
-          <w:ilvl w:val="3"/>
-          <w:numId w:val="1"/>
-        </w:numPr>
-      </w:pPr>
-      <w:r>
-        <w:t>Alert if Missing Info, Passwords Don’t Match)</w:t>
-      </w:r>
-    </w:p>
-    <w:p>
-      <w:pPr>
-        <w:pStyle w:val="ListParagraph"/>
-        <w:numPr>
-          <w:ilvl w:val="2"/>
-          <w:numId w:val="1"/>
-        </w:numPr>
-      </w:pPr>
-      <w:r>
-        <w:t>Center: “Have an account?” Log-In (Link)</w:t>
-      </w:r>
-    </w:p>
-    <w:p>
-      <w:pPr>
-        <w:pStyle w:val="ListParagraph"/>
-        <w:numPr>
-          <w:ilvl w:val="1"/>
-          <w:numId w:val="1"/>
-        </w:numPr>
-      </w:pPr>
-      <w:r>
-        <w:t>F</w:t>
-      </w:r>
-      <w:r>
-        <w:t>ooter – Contact</w:t>
-      </w:r>
-    </w:p>
-    <w:p>
-      <w:pPr>
-        <w:pStyle w:val="ListParagraph"/>
-        <w:numPr>
-          <w:ilvl w:val="1"/>
-          <w:numId w:val="1"/>
-        </w:numPr>
-      </w:pPr>
-      <w:r>
-        <w:t>HTML: register.component.html</w:t>
-      </w:r>
-    </w:p>
-    <w:p>
-      <w:pPr>
-        <w:pStyle w:val="ListParagraph"/>
-        <w:numPr>
-          <w:ilvl w:val="0"/>
-          <w:numId w:val="1"/>
-        </w:numPr>
-        <w:rPr>
-          <w:b/>
-        </w:rPr>
-      </w:pPr>
-      <w:r>
-        <w:rPr>
-          <w:b/>
-        </w:rPr>
-        <w:t>Profile: My Account</w:t>
-      </w:r>
-    </w:p>
-    <w:p>
-      <w:pPr>
-        <w:pStyle w:val="ListParagraph"/>
-        <w:numPr>
-          <w:ilvl w:val="1"/>
-          <w:numId w:val="1"/>
-        </w:numPr>
-      </w:pPr>
-      <w:r>
-        <w:t>Background: Light Color, Static</w:t>
-      </w:r>
-    </w:p>
-    <w:p>
-      <w:pPr>
-        <w:pStyle w:val="ListParagraph"/>
-        <w:numPr>
-          <w:ilvl w:val="1"/>
-          <w:numId w:val="1"/>
-        </w:numPr>
-      </w:pPr>
-      <w:r>
-        <w:t>Navigation</w:t>
-      </w:r>
-    </w:p>
-    <w:p>
-      <w:pPr>
-        <w:pStyle w:val="ListParagraph"/>
-        <w:numPr>
-          <w:ilvl w:val="1"/>
-          <w:numId w:val="1"/>
-        </w:numPr>
-      </w:pPr>
-      <w:r>
-        <w:t>Body:</w:t>
-      </w:r>
-    </w:p>
-    <w:p>
-      <w:pPr>
-        <w:pStyle w:val="ListParagraph"/>
-        <w:numPr>
-          <w:ilvl w:val="2"/>
-          <w:numId w:val="1"/>
-        </w:numPr>
-      </w:pPr>
-      <w:r>
-        <w:t xml:space="preserve">Central: </w:t>
-      </w:r>
-      <w:r>
-        <w:t>Manage Info</w:t>
-      </w:r>
-      <w:r>
-        <w:t xml:space="preserve"> (Alert if Missing Info, Passwords Don’t Match, Passwords are same as old password Username Already Exists In System)</w:t>
-      </w:r>
-    </w:p>
-    <w:p>
-      <w:pPr>
-        <w:pStyle w:val="ListParagraph"/>
-        <w:numPr>
-          <w:ilvl w:val="3"/>
-          <w:numId w:val="1"/>
-        </w:numPr>
-      </w:pPr>
-      <w:r>
-        <w:t>Username</w:t>
-      </w:r>
-    </w:p>
-    <w:p>
-      <w:pPr>
-        <w:pStyle w:val="ListParagraph"/>
-        <w:numPr>
-          <w:ilvl w:val="3"/>
-          <w:numId w:val="1"/>
-        </w:numPr>
-      </w:pPr>
-      <w:r>
-        <w:t>E-Mail</w:t>
-      </w:r>
-    </w:p>
-    <w:p>
-      <w:pPr>
-        <w:pStyle w:val="ListParagraph"/>
-        <w:numPr>
-          <w:ilvl w:val="3"/>
-          <w:numId w:val="1"/>
-        </w:numPr>
-      </w:pPr>
-      <w:r>
-        <w:t>Password</w:t>
-      </w:r>
-    </w:p>
-    <w:p>
-      <w:pPr>
-        <w:pStyle w:val="ListParagraph"/>
-        <w:numPr>
-          <w:ilvl w:val="3"/>
-          <w:numId w:val="1"/>
-        </w:numPr>
-      </w:pPr>
-      <w:r>
-        <w:t>Confirm Password</w:t>
-      </w:r>
-    </w:p>
-    <w:p>
-      <w:pPr>
-        <w:pStyle w:val="ListParagraph"/>
-        <w:numPr>
-          <w:ilvl w:val="3"/>
-          <w:numId w:val="1"/>
-        </w:numPr>
-      </w:pPr>
-      <w:r>
-        <w:t>First Name</w:t>
-      </w:r>
-    </w:p>
-    <w:p>
-      <w:pPr>
-        <w:pStyle w:val="ListParagraph"/>
-        <w:numPr>
-          <w:ilvl w:val="3"/>
-          <w:numId w:val="1"/>
-        </w:numPr>
-      </w:pPr>
-      <w:r>
-        <w:t>Last Name</w:t>
-      </w:r>
-    </w:p>
-    <w:p>
-      <w:pPr>
-        <w:pStyle w:val="ListParagraph"/>
-        <w:numPr>
-          <w:ilvl w:val="3"/>
-          <w:numId w:val="1"/>
-        </w:numPr>
-      </w:pPr>
-      <w:r>
-        <w:t>DOB</w:t>
-      </w:r>
-    </w:p>
-    <w:p>
-      <w:pPr>
-        <w:pStyle w:val="ListParagraph"/>
-        <w:numPr>
-          <w:ilvl w:val="3"/>
-          <w:numId w:val="1"/>
-        </w:numPr>
-      </w:pPr>
-      <w:r>
-        <w:t>Preferred Port of Departure (Drop-Down)</w:t>
-      </w:r>
-    </w:p>
-    <w:p>
-      <w:pPr>
-        <w:pStyle w:val="ListParagraph"/>
-        <w:numPr>
-          <w:ilvl w:val="3"/>
-          <w:numId w:val="1"/>
-        </w:numPr>
-      </w:pPr>
-      <w:r>
-        <w:t>City</w:t>
-      </w:r>
-    </w:p>
-    <w:p>
-      <w:pPr>
-        <w:pStyle w:val="ListParagraph"/>
-        <w:numPr>
-          <w:ilvl w:val="3"/>
-          <w:numId w:val="1"/>
-        </w:numPr>
-      </w:pPr>
-      <w:r>
-        <w:t>State (Drop-Down)</w:t>
-      </w:r>
-    </w:p>
-    <w:p>
-      <w:pPr>
-        <w:pStyle w:val="ListParagraph"/>
-        <w:numPr>
-          <w:ilvl w:val="3"/>
-          <w:numId w:val="1"/>
-        </w:numPr>
-      </w:pPr>
-      <w:r>
-        <w:t>“Update” Button</w:t>
-      </w:r>
-    </w:p>
-    <w:p>
-      <w:pPr>
-        <w:pStyle w:val="ListParagraph"/>
-        <w:numPr>
-          <w:ilvl w:val="3"/>
-          <w:numId w:val="1"/>
-        </w:numPr>
-      </w:pPr>
-      <w:r>
-        <w:t>“Cancel” Button</w:t>
-      </w:r>
-    </w:p>
-    <w:p>
-      <w:pPr>
-        <w:pStyle w:val="ListParagraph"/>
-        <w:numPr>
-          <w:ilvl w:val="2"/>
-          <w:numId w:val="1"/>
-        </w:numPr>
-      </w:pPr>
-      <w:r>
-        <w:t xml:space="preserve">Left: </w:t>
-      </w:r>
-      <w:r>
-        <w:t>Messages (from Agent and System)</w:t>
-      </w:r>
-    </w:p>
-    <w:p>
-      <w:pPr>
-        <w:pStyle w:val="ListParagraph"/>
-        <w:numPr>
-          <w:ilvl w:val="2"/>
-          <w:numId w:val="1"/>
-        </w:numPr>
-      </w:pPr>
-      <w:r>
-        <w:t xml:space="preserve">Left: </w:t>
-      </w:r>
-      <w:r>
-        <w:t>Access Itineraries (Proposed, Purchased)</w:t>
-      </w:r>
-    </w:p>
-    <w:p>
-      <w:pPr>
-        <w:pStyle w:val="ListParagraph"/>
-        <w:numPr>
-          <w:ilvl w:val="2"/>
-          <w:numId w:val="1"/>
-        </w:numPr>
-      </w:pPr>
-      <w:r>
-        <w:t xml:space="preserve">Left: </w:t>
-      </w:r>
-      <w:r>
-        <w:t>New Itinerary Request</w:t>
-      </w:r>
-    </w:p>
-    <w:p>
-      <w:pPr>
-        <w:pStyle w:val="ListParagraph"/>
-        <w:numPr>
-          <w:ilvl w:val="2"/>
-          <w:numId w:val="1"/>
-        </w:numPr>
-      </w:pPr>
-      <w:r>
-        <w:t xml:space="preserve">Left: </w:t>
-      </w:r>
-      <w:r>
-        <w:t>Make Payment (Advanced Feature</w:t>
-      </w:r>
-      <w:r>
-        <w:t xml:space="preserve"> – New Page</w:t>
-      </w:r>
-      <w:r>
-        <w:t>)</w:t>
-      </w:r>
-    </w:p>
-    <w:p>
-      <w:pPr>
-        <w:pStyle w:val="ListParagraph"/>
-        <w:numPr>
-          <w:ilvl w:val="2"/>
-          <w:numId w:val="1"/>
-        </w:numPr>
-      </w:pPr>
-      <w:r>
-        <w:t xml:space="preserve">Left: </w:t>
-      </w:r>
-      <w:r>
-        <w:t>“Log-Out”</w:t>
-      </w:r>
-      <w:r>
-        <w:t xml:space="preserve"> Link</w:t>
-      </w:r>
-    </w:p>
-    <w:p>
-      <w:pPr>
-        <w:pStyle w:val="ListParagraph"/>
-        <w:numPr>
-          <w:ilvl w:val="1"/>
-          <w:numId w:val="1"/>
-        </w:numPr>
-      </w:pPr>
-      <w:r>
-        <w:t>Footer – Contact</w:t>
-      </w:r>
-    </w:p>
-    <w:p>
-      <w:pPr>
-        <w:pStyle w:val="ListParagraph"/>
-        <w:numPr>
-          <w:ilvl w:val="1"/>
-          <w:numId w:val="1"/>
-        </w:numPr>
-      </w:pPr>
-      <w:r>
-        <w:t>HTML: profile.component.html</w:t>
-      </w:r>
-      <w:r>
-        <w:t xml:space="preserve"> (Plus Sub-Pages: Manage Account Info, Messages, Access Itineraries, New Itinerary Request, Make Payment)</w:t>
-      </w:r>
-    </w:p>
-    <w:p>
-      <w:pPr>
-        <w:pStyle w:val="ListParagraph"/>
-      </w:pPr>
-    </w:p>
-    <w:p>
-      <w:pPr>
-        <w:spacing w:line="259" w:lineRule="auto"/>
-      </w:pPr>
-      <w:r>
         <w:br w:type="page"/>
       </w:r>
     </w:p>
@@ -4374,14 +4405,6 @@
       <w:r>
         <w:t>Update all pages with new, functional navigation bar</w:t>
       </w:r>
-    </w:p>
-    <w:p>
-      <w:pPr>
-        <w:pStyle w:val="ListParagraph"/>
-      </w:pPr>
-      <w:r>
-        <w:t>Navigation Bar is created, styling needed.</w:t>
-      </w:r>
       <w:r>
         <w:t xml:space="preserve"> – DONE</w:t>
       </w:r>
@@ -4390,6 +4413,14 @@
       <w:pPr>
         <w:pStyle w:val="ListParagraph"/>
       </w:pPr>
+      <w:r>
+        <w:t>Navigation Bar is created, styling needed. – DONE</w:t>
+      </w:r>
+    </w:p>
+    <w:p>
+      <w:pPr>
+        <w:pStyle w:val="ListParagraph"/>
+      </w:pPr>
     </w:p>
     <w:p>
       <w:pPr>
@@ -4426,6 +4457,30 @@
         <w:pStyle w:val="ListParagraph"/>
       </w:pPr>
       <w:r>
+        <w:t>Make My Account/Log-Out disappear when in guest mode</w:t>
+      </w:r>
+    </w:p>
+    <w:p>
+      <w:pPr>
+        <w:pStyle w:val="ListParagraph"/>
+      </w:pPr>
+      <w:r>
+        <w:t>Make Log-In/Register disappear when user logged in</w:t>
+      </w:r>
+    </w:p>
+    <w:p>
+      <w:pPr>
+        <w:pStyle w:val="ListParagraph"/>
+      </w:pPr>
+      <w:r>
+        <w:t>Link user and admin account login</w:t>
+      </w:r>
+    </w:p>
+    <w:p>
+      <w:pPr>
+        <w:pStyle w:val="ListParagraph"/>
+      </w:pPr>
+      <w:r>
         <w:t>Make adaptable to window sizes</w:t>
       </w:r>
     </w:p>
@@ -4434,30 +4489,6 @@
         <w:pStyle w:val="ListParagraph"/>
       </w:pPr>
       <w:r>
-        <w:t>Make My Account/Log-Out disappear when in guest mode</w:t>
-      </w:r>
-    </w:p>
-    <w:p>
-      <w:pPr>
-        <w:pStyle w:val="ListParagraph"/>
-      </w:pPr>
-      <w:r>
-        <w:t>Make Log-In/Register disappear when user logged in</w:t>
-      </w:r>
-    </w:p>
-    <w:p>
-      <w:pPr>
-        <w:pStyle w:val="ListParagraph"/>
-      </w:pPr>
-      <w:r>
-        <w:t>Link user and admin account login</w:t>
-      </w:r>
-    </w:p>
-    <w:p>
-      <w:pPr>
-        <w:pStyle w:val="ListParagraph"/>
-      </w:pPr>
-      <w:r>
         <w:t>Make buttons squared and in a grid formation – DONE</w:t>
       </w:r>
     </w:p>
@@ -4493,47 +4524,27 @@
         <w:pStyle w:val="ListParagraph"/>
       </w:pPr>
       <w:r>
-        <w:t xml:space="preserve">Work on navigation bar first in the </w:t>
-      </w:r>
-      <w:r>
-        <w:t>“</w:t>
-      </w:r>
-      <w:r>
+        <w:t>Work on navigation bar first in the “About” page – DONE</w:t>
+      </w:r>
+    </w:p>
+    <w:p>
+      <w:pPr>
+        <w:pStyle w:val="ListParagraph"/>
+      </w:pPr>
+    </w:p>
+    <w:p>
+      <w:pPr>
+        <w:pStyle w:val="ListParagraph"/>
+        <w:rPr>
+          <w:b/>
+        </w:rPr>
+      </w:pPr>
+      <w:r>
+        <w:rPr>
+          <w:b/>
+        </w:rPr>
         <w:t>About</w:t>
       </w:r>
-      <w:r>
-        <w:t>”</w:t>
-      </w:r>
-      <w:r>
-        <w:t xml:space="preserve"> page – DONE</w:t>
-      </w:r>
-    </w:p>
-    <w:p>
-      <w:pPr>
-        <w:pStyle w:val="ListParagraph"/>
-      </w:pPr>
-    </w:p>
-    <w:p>
-      <w:pPr>
-        <w:pStyle w:val="ListParagraph"/>
-        <w:rPr>
-          <w:b/>
-        </w:rPr>
-      </w:pPr>
-      <w:r>
-        <w:rPr>
-          <w:b/>
-        </w:rPr>
-        <w:t>About</w:t>
-      </w:r>
-    </w:p>
-    <w:p>
-      <w:pPr>
-        <w:pStyle w:val="ListParagraph"/>
-      </w:pPr>
-      <w:r>
-        <w:t>Change color of the navbar</w:t>
-      </w:r>
     </w:p>
     <w:p>
       <w:pPr>
@@ -4548,7 +4559,15 @@
         <w:pStyle w:val="ListParagraph"/>
       </w:pPr>
       <w:r>
-        <w:t>Work on content</w:t>
+        <w:t>Work on content (Mission Statement)</w:t>
+      </w:r>
+    </w:p>
+    <w:p>
+      <w:pPr>
+        <w:pStyle w:val="ListParagraph"/>
+      </w:pPr>
+      <w:r>
+        <w:t>Change color of the navbar – DONE</w:t>
       </w:r>
     </w:p>
     <w:p>
@@ -4658,6 +4677,9 @@
       <w:r>
         <w:t>round white space at the bottom</w:t>
       </w:r>
+      <w:r>
+        <w:t xml:space="preserve"> – DONE</w:t>
+      </w:r>
     </w:p>
     <w:p>
       <w:pPr>
@@ -4717,167 +4739,345 @@
         <w:pStyle w:val="ListParagraph"/>
       </w:pPr>
       <w:r>
-        <w:t>S</w:t>
-      </w:r>
-      <w:r>
-        <w:t xml:space="preserve">tyle like </w:t>
-      </w:r>
-      <w:r>
-        <w:t>“</w:t>
-      </w:r>
-      <w:r>
-        <w:t>About</w:t>
-      </w:r>
-      <w:r>
-        <w:t>”</w:t>
+        <w:t>U</w:t>
+      </w:r>
+      <w:r>
+        <w:t>pdate content</w:t>
+      </w:r>
+    </w:p>
+    <w:p>
+      <w:pPr>
+        <w:pStyle w:val="ListParagraph"/>
+      </w:pPr>
+      <w:r>
+        <w:t>M</w:t>
+      </w:r>
+      <w:r>
+        <w:t>ake adaptable to window sizes</w:t>
+      </w:r>
+    </w:p>
+    <w:p>
+      <w:pPr>
+        <w:pStyle w:val="ListParagraph"/>
+      </w:pPr>
+      <w:r>
+        <w:t>Style like “About” page – DONE</w:t>
+      </w:r>
+    </w:p>
+    <w:p>
+      <w:pPr>
+        <w:pStyle w:val="ListParagraph"/>
+      </w:pPr>
+    </w:p>
+    <w:p>
+      <w:pPr>
+        <w:pStyle w:val="ListParagraph"/>
+      </w:pPr>
+      <w:r>
+        <w:rPr>
+          <w:b/>
+          <w:i/>
+        </w:rPr>
+        <w:t>Request Services</w:t>
+      </w:r>
+    </w:p>
+    <w:p>
+      <w:pPr>
+        <w:pStyle w:val="ListParagraph"/>
+      </w:pPr>
+      <w:r>
+        <w:t xml:space="preserve">Create </w:t>
+      </w:r>
+      <w:r>
+        <w:t>form</w:t>
+      </w:r>
+      <w:r>
+        <w:t>s</w:t>
+      </w:r>
+      <w:r>
+        <w:t xml:space="preserve"> for requesting other services besides travel plannin</w:t>
+      </w:r>
+      <w:r>
+        <w:t>g (Switch Case)</w:t>
+      </w:r>
+    </w:p>
+    <w:p>
+      <w:pPr>
+        <w:pStyle w:val="ListParagraph"/>
+      </w:pPr>
+      <w:r>
+        <w:t>C</w:t>
+      </w:r>
+      <w:r>
+        <w:t>reate a search box</w:t>
+      </w:r>
+      <w:r>
+        <w:t xml:space="preserve"> on the right</w:t>
+      </w:r>
+    </w:p>
+    <w:p>
+      <w:pPr>
+        <w:pStyle w:val="ListParagraph"/>
+      </w:pPr>
+      <w:r>
+        <w:t>M</w:t>
+      </w:r>
+      <w:r>
+        <w:t>ake cont</w:t>
+      </w:r>
+      <w:r>
+        <w:t>ent boxes line up horizontally</w:t>
+      </w:r>
+    </w:p>
+    <w:p>
+      <w:pPr>
+        <w:pStyle w:val="ListParagraph"/>
+      </w:pPr>
+      <w:r>
+        <w:t>M</w:t>
+      </w:r>
+      <w:r>
+        <w:t>ake adaptable to window sizes</w:t>
+      </w:r>
+    </w:p>
+    <w:p>
+      <w:pPr>
+        <w:pStyle w:val="ListParagraph"/>
+      </w:pPr>
+      <w:r>
+        <w:t>C</w:t>
+      </w:r>
+      <w:r>
+        <w:t>hange “itinerary-request” to “service-request” in all folders and documents</w:t>
+      </w:r>
+    </w:p>
+    <w:p>
+      <w:pPr>
+        <w:pStyle w:val="ListParagraph"/>
+      </w:pPr>
+      <w:r>
+        <w:t>Create function for drop-down and form – DONE</w:t>
+      </w:r>
+    </w:p>
+    <w:p>
+      <w:pPr>
+        <w:pStyle w:val="ListParagraph"/>
+      </w:pPr>
+      <w:r>
+        <w:t>Get rid of background white space at the bottom – DONE</w:t>
+      </w:r>
+    </w:p>
+    <w:p>
+      <w:pPr>
+        <w:pStyle w:val="ListParagraph"/>
+      </w:pPr>
+    </w:p>
+    <w:p>
+      <w:pPr>
+        <w:pStyle w:val="ListParagraph"/>
+        <w:rPr>
+          <w:b/>
+        </w:rPr>
+      </w:pPr>
+      <w:r>
+        <w:rPr>
+          <w:b/>
+        </w:rPr>
+        <w:t>Blog</w:t>
+      </w:r>
+    </w:p>
+    <w:p>
+      <w:pPr>
+        <w:pStyle w:val="ListParagraph"/>
+      </w:pPr>
+      <w:r>
+        <w:t>Create content</w:t>
+      </w:r>
+    </w:p>
+    <w:p>
+      <w:pPr>
+        <w:pStyle w:val="ListParagraph"/>
+      </w:pPr>
+      <w:r>
+        <w:t>Make adaptable to window sizes</w:t>
+      </w:r>
+    </w:p>
+    <w:p>
+      <w:pPr>
+        <w:pStyle w:val="ListParagraph"/>
+      </w:pPr>
+      <w:r>
+        <w:t>Create and style blog-main, blog-new, blog-edit, make functional</w:t>
+      </w:r>
+      <w:r>
+        <w:t xml:space="preserve"> (Maybe just make one page until later)</w:t>
+      </w:r>
+    </w:p>
+    <w:p>
+      <w:pPr>
+        <w:pStyle w:val="ListParagraph"/>
+      </w:pPr>
+      <w:r>
+        <w:t>Fix file path across folders and files, should it really be “blog” or “blog-main”?</w:t>
+      </w:r>
+      <w:r>
+        <w:t xml:space="preserve"> – DONE</w:t>
+      </w:r>
+    </w:p>
+    <w:p>
+      <w:pPr>
+        <w:pStyle w:val="ListParagraph"/>
+      </w:pPr>
+    </w:p>
+    <w:p>
+      <w:pPr>
+        <w:pStyle w:val="ListParagraph"/>
+        <w:rPr>
+          <w:b/>
+        </w:rPr>
+      </w:pPr>
+      <w:r>
+        <w:rPr>
+          <w:b/>
+        </w:rPr>
+        <w:t>Contact</w:t>
+      </w:r>
+    </w:p>
+    <w:p>
+      <w:pPr>
+        <w:pStyle w:val="ListParagraph"/>
+      </w:pPr>
+      <w:r>
+        <w:t>Create two columns for Contact Info and Form</w:t>
+      </w:r>
+    </w:p>
+    <w:p>
+      <w:pPr>
+        <w:pStyle w:val="ListParagraph"/>
+      </w:pPr>
+      <w:r>
+        <w:t>Create “Contact Form”</w:t>
+      </w:r>
+      <w:r>
+        <w:t>, make functional</w:t>
+      </w:r>
+    </w:p>
+    <w:p>
+      <w:pPr>
+        <w:pStyle w:val="ListParagraph"/>
+      </w:pPr>
+      <w:r>
+        <w:t>Make adaptable to window sizes</w:t>
+      </w:r>
+    </w:p>
+    <w:p>
+      <w:pPr>
+        <w:pStyle w:val="ListParagraph"/>
+      </w:pPr>
+      <w:r>
+        <w:t>Style like “About” page – DONE</w:t>
+      </w:r>
+    </w:p>
+    <w:p>
+      <w:pPr>
+        <w:pStyle w:val="ListParagraph"/>
+      </w:pPr>
+    </w:p>
+    <w:p>
+      <w:pPr>
+        <w:pStyle w:val="ListParagraph"/>
+        <w:rPr>
+          <w:b/>
+        </w:rPr>
+      </w:pPr>
+      <w:r>
+        <w:rPr>
+          <w:b/>
+        </w:rPr>
+        <w:t>Profile</w:t>
+      </w:r>
+    </w:p>
+    <w:p>
+      <w:pPr>
+        <w:pStyle w:val="ListParagraph"/>
+      </w:pPr>
+      <w:r>
+        <w:t>My Account</w:t>
+      </w:r>
+      <w:r>
+        <w:t xml:space="preserve"> –</w:t>
+      </w:r>
+      <w:r>
+        <w:t xml:space="preserve"> </w:t>
+      </w:r>
+      <w:r>
+        <w:t>style</w:t>
       </w:r>
       <w:r>
         <w:t xml:space="preserve"> page</w:t>
       </w:r>
-    </w:p>
-    <w:p>
-      <w:pPr>
-        <w:pStyle w:val="ListParagraph"/>
-      </w:pPr>
-      <w:r>
-        <w:t>U</w:t>
-      </w:r>
-      <w:r>
-        <w:t>pdate content</w:t>
-      </w:r>
-    </w:p>
-    <w:p>
-      <w:pPr>
-        <w:pStyle w:val="ListParagraph"/>
-      </w:pPr>
-      <w:r>
-        <w:t>M</w:t>
-      </w:r>
-      <w:r>
-        <w:t>ake adaptable to window sizes</w:t>
-      </w:r>
-    </w:p>
-    <w:p>
-      <w:pPr>
-        <w:pStyle w:val="ListParagraph"/>
-      </w:pPr>
-    </w:p>
-    <w:p>
-      <w:pPr>
-        <w:pStyle w:val="ListParagraph"/>
-      </w:pPr>
-      <w:r>
-        <w:rPr>
-          <w:b/>
-          <w:i/>
-        </w:rPr>
-        <w:t>Request Services</w:t>
-      </w:r>
-    </w:p>
-    <w:p>
-      <w:pPr>
-        <w:pStyle w:val="ListParagraph"/>
-      </w:pPr>
-      <w:r>
-        <w:t>C</w:t>
-      </w:r>
-      <w:r>
-        <w:t>reate function for drop-down and form</w:t>
-      </w:r>
-    </w:p>
-    <w:p>
-      <w:pPr>
-        <w:pStyle w:val="ListParagraph"/>
-      </w:pPr>
-      <w:r>
-        <w:t>Create a form for requesting other services besides travel planning (i.e. Consulting, Event, etc.)</w:t>
+      <w:r>
+        <w:t>, make functional</w:t>
+      </w:r>
+      <w:r>
+        <w:t>, make adaptable to window sizes</w:t>
+      </w:r>
+    </w:p>
+    <w:p>
+      <w:pPr>
+        <w:pStyle w:val="ListParagraph"/>
+      </w:pPr>
+      <w:r>
+        <w:t>Login – make sections line up, create divider, change style, make functional</w:t>
+      </w:r>
+      <w:r>
+        <w:t>, make adaptable to window sizes</w:t>
+      </w:r>
+      <w:r>
+        <w:t xml:space="preserve">, create functional </w:t>
       </w:r>
       <w:bookmarkStart w:id="0" w:name="_GoBack"/>
       <w:bookmarkEnd w:id="0"/>
-    </w:p>
-    <w:p>
-      <w:pPr>
-        <w:pStyle w:val="ListParagraph"/>
-      </w:pPr>
-      <w:r>
-        <w:t>C</w:t>
-      </w:r>
-      <w:r>
-        <w:t>reate a search box</w:t>
-      </w:r>
-      <w:r>
-        <w:t xml:space="preserve"> on the right</w:t>
-      </w:r>
-    </w:p>
-    <w:p>
-      <w:pPr>
-        <w:pStyle w:val="ListParagraph"/>
-      </w:pPr>
-      <w:r>
-        <w:t>M</w:t>
-      </w:r>
-      <w:r>
-        <w:t>ake cont</w:t>
-      </w:r>
-      <w:r>
-        <w:t>ent boxes line up horizontally</w:t>
-      </w:r>
-    </w:p>
-    <w:p>
-      <w:pPr>
-        <w:pStyle w:val="ListParagraph"/>
-      </w:pPr>
-      <w:r>
-        <w:t>M</w:t>
-      </w:r>
-      <w:r>
-        <w:t>ake adaptable to window sizes</w:t>
-      </w:r>
-    </w:p>
-    <w:p>
-      <w:pPr>
-        <w:pStyle w:val="ListParagraph"/>
-      </w:pPr>
-      <w:r>
-        <w:t>C</w:t>
-      </w:r>
-      <w:r>
-        <w:t>hange “itinerary-request” to “service-request” in all folders and documents</w:t>
-      </w:r>
-    </w:p>
-    <w:p>
-      <w:pPr>
-        <w:pStyle w:val="ListParagraph"/>
-      </w:pPr>
-      <w:r>
-        <w:t>Get rid of background white space at the bottom – DONE</w:t>
-      </w:r>
-    </w:p>
-    <w:p>
-      <w:pPr>
-        <w:pStyle w:val="ListParagraph"/>
-      </w:pPr>
-    </w:p>
-    <w:p>
-      <w:pPr>
-        <w:pStyle w:val="ListParagraph"/>
-        <w:rPr>
-          <w:b/>
-        </w:rPr>
-      </w:pPr>
-      <w:r>
-        <w:rPr>
-          <w:b/>
-        </w:rPr>
-        <w:t>Blog</w:t>
-      </w:r>
-    </w:p>
-    <w:p>
-      <w:pPr>
-        <w:pStyle w:val="ListParagraph"/>
-      </w:pPr>
-      <w:r>
-        <w:t>Create content</w:t>
+      <w:r>
+        <w:t>pop up to enter username instance and password instance</w:t>
+      </w:r>
+    </w:p>
+    <w:p>
+      <w:pPr>
+        <w:pStyle w:val="ListParagraph"/>
+      </w:pPr>
+      <w:r>
+        <w:t>Register</w:t>
+      </w:r>
+      <w:r>
+        <w:t xml:space="preserve"> - Make adaptable to window sizes</w:t>
+      </w:r>
+    </w:p>
+    <w:p>
+      <w:pPr>
+        <w:pStyle w:val="ListParagraph"/>
+      </w:pPr>
+    </w:p>
+    <w:p>
+      <w:pPr>
+        <w:pStyle w:val="ListParagraph"/>
+        <w:rPr>
+          <w:b/>
+        </w:rPr>
+      </w:pPr>
+      <w:r>
+        <w:rPr>
+          <w:b/>
+        </w:rPr>
+        <w:t>Admin</w:t>
+      </w:r>
+    </w:p>
+    <w:p>
+      <w:pPr>
+        <w:pStyle w:val="ListParagraph"/>
+      </w:pPr>
+      <w:r>
+        <w:t>Create and style sub pages</w:t>
       </w:r>
     </w:p>
     <w:p>
@@ -4892,19 +5092,25 @@
       <w:pPr>
         <w:pStyle w:val="ListParagraph"/>
       </w:pPr>
-      <w:r>
-        <w:t>Create and style</w:t>
-      </w:r>
-      <w:r>
-        <w:t xml:space="preserve"> blog-main, blog-new, blog-edit, make functional</w:t>
-      </w:r>
-    </w:p>
-    <w:p>
-      <w:pPr>
-        <w:pStyle w:val="ListParagraph"/>
-      </w:pPr>
-      <w:r>
-        <w:t>Fix file path across folders and files, should it really be “blog” or “blog-main”?</w:t>
+    </w:p>
+    <w:p>
+      <w:pPr>
+        <w:pStyle w:val="ListParagraph"/>
+      </w:pPr>
+      <w:r>
+        <w:rPr>
+          <w:b/>
+          <w:u w:val="single"/>
+        </w:rPr>
+        <w:t>Assistance</w:t>
+      </w:r>
+    </w:p>
+    <w:p>
+      <w:pPr>
+        <w:pStyle w:val="ListParagraph"/>
+      </w:pPr>
+      <w:r>
+        <w:t>Navigation Bar</w:t>
       </w:r>
       <w:r>
         <w:t xml:space="preserve"> – DONE</w:t>
@@ -4914,191 +5120,8 @@
       <w:pPr>
         <w:pStyle w:val="ListParagraph"/>
       </w:pPr>
-    </w:p>
-    <w:p>
-      <w:pPr>
-        <w:pStyle w:val="ListParagraph"/>
-        <w:rPr>
-          <w:b/>
-        </w:rPr>
-      </w:pPr>
-      <w:r>
-        <w:rPr>
-          <w:b/>
-        </w:rPr>
-        <w:t>Contact</w:t>
-      </w:r>
-    </w:p>
-    <w:p>
-      <w:pPr>
-        <w:pStyle w:val="ListParagraph"/>
-      </w:pPr>
-      <w:r>
-        <w:t>Create two columns for Contact Info and Form</w:t>
-      </w:r>
-    </w:p>
-    <w:p>
-      <w:pPr>
-        <w:pStyle w:val="ListParagraph"/>
-      </w:pPr>
-      <w:r>
-        <w:t>Create “Contact Form”</w:t>
-      </w:r>
-      <w:r>
-        <w:t>, make functional</w:t>
-      </w:r>
-    </w:p>
-    <w:p>
-      <w:pPr>
-        <w:pStyle w:val="ListParagraph"/>
-      </w:pPr>
-      <w:r>
-        <w:t>Make adaptable to window sizes</w:t>
-      </w:r>
-    </w:p>
-    <w:p>
-      <w:pPr>
-        <w:pStyle w:val="ListParagraph"/>
-      </w:pPr>
-      <w:r>
-        <w:t>Style like “About” page – DONE</w:t>
-      </w:r>
-    </w:p>
-    <w:p>
-      <w:pPr>
-        <w:pStyle w:val="ListParagraph"/>
-      </w:pPr>
-    </w:p>
-    <w:p>
-      <w:pPr>
-        <w:pStyle w:val="ListParagraph"/>
-        <w:rPr>
-          <w:b/>
-        </w:rPr>
-      </w:pPr>
-      <w:r>
-        <w:rPr>
-          <w:b/>
-        </w:rPr>
-        <w:t>Profile</w:t>
-      </w:r>
-    </w:p>
-    <w:p>
-      <w:pPr>
-        <w:pStyle w:val="ListParagraph"/>
-      </w:pPr>
-      <w:r>
-        <w:t>My Account</w:t>
-      </w:r>
-      <w:r>
-        <w:t xml:space="preserve"> –</w:t>
-      </w:r>
-      <w:r>
-        <w:t xml:space="preserve"> </w:t>
-      </w:r>
-      <w:r>
-        <w:t>style</w:t>
-      </w:r>
-      <w:r>
-        <w:t xml:space="preserve"> page</w:t>
-      </w:r>
-      <w:r>
-        <w:t>, make functional</w:t>
-      </w:r>
-      <w:r>
-        <w:t>, make adaptable to window sizes</w:t>
-      </w:r>
-    </w:p>
-    <w:p>
-      <w:pPr>
-        <w:pStyle w:val="ListParagraph"/>
-      </w:pPr>
-      <w:r>
-        <w:t>Login – make sections line up, create divider, change style, make functional</w:t>
-      </w:r>
-      <w:r>
-        <w:t>, make adaptable to window sizes</w:t>
-      </w:r>
-    </w:p>
-    <w:p>
-      <w:pPr>
-        <w:pStyle w:val="ListParagraph"/>
-      </w:pPr>
-      <w:r>
-        <w:t>Register</w:t>
-      </w:r>
-      <w:r>
-        <w:t xml:space="preserve"> - Make adaptable to window sizes</w:t>
-      </w:r>
-    </w:p>
-    <w:p>
-      <w:pPr>
-        <w:pStyle w:val="ListParagraph"/>
-      </w:pPr>
-    </w:p>
-    <w:p>
-      <w:pPr>
-        <w:pStyle w:val="ListParagraph"/>
-        <w:rPr>
-          <w:b/>
-        </w:rPr>
-      </w:pPr>
-      <w:r>
-        <w:rPr>
-          <w:b/>
-        </w:rPr>
-        <w:t>Admin</w:t>
-      </w:r>
-    </w:p>
-    <w:p>
-      <w:pPr>
-        <w:pStyle w:val="ListParagraph"/>
-      </w:pPr>
-      <w:r>
-        <w:t>Create and style sub pages</w:t>
-      </w:r>
-    </w:p>
-    <w:p>
-      <w:pPr>
-        <w:pStyle w:val="ListParagraph"/>
-      </w:pPr>
-      <w:r>
-        <w:t>Make adaptable to window sizes</w:t>
-      </w:r>
-    </w:p>
-    <w:p>
-      <w:pPr>
-        <w:pStyle w:val="ListParagraph"/>
-      </w:pPr>
-    </w:p>
-    <w:p>
-      <w:pPr>
-        <w:pStyle w:val="ListParagraph"/>
-      </w:pPr>
-      <w:r>
-        <w:rPr>
-          <w:b/>
-          <w:u w:val="single"/>
-        </w:rPr>
-        <w:t>Assistance</w:t>
-      </w:r>
-    </w:p>
-    <w:p>
-      <w:pPr>
-        <w:pStyle w:val="ListParagraph"/>
-      </w:pPr>
-      <w:r>
-        <w:t>Navigation Bar</w:t>
-      </w:r>
-      <w:r>
-        <w:t xml:space="preserve"> – DONE</w:t>
-      </w:r>
-    </w:p>
-    <w:p>
-      <w:pPr>
-        <w:pStyle w:val="ListParagraph"/>
-      </w:pPr>
-      <w:r>
+      <w:r>
+        <w:lastRenderedPageBreak/>
         <w:t>Content in the middle of the page</w:t>
       </w:r>
     </w:p>
@@ -5107,7 +5130,6 @@
         <w:pStyle w:val="ListParagraph"/>
       </w:pPr>
       <w:r>
-        <w:lastRenderedPageBreak/>
         <w:t>Getting background to scroll</w:t>
       </w:r>
     </w:p>

</xml_diff>

<commit_message>
Admin Components, Travel Request Created and Edited, Service Paths Edited
</commit_message>
<xml_diff>
--- a/Content and Outlines/Project Outline and Content (Final).docx
+++ b/Content and Outlines/Project Outline and Content (Final).docx
@@ -583,7 +583,15 @@
         </w:numPr>
       </w:pPr>
       <w:r>
-        <w:t>No Nav Bar</w:t>
+        <w:t xml:space="preserve">No </w:t>
+      </w:r>
+      <w:proofErr w:type="spellStart"/>
+      <w:r>
+        <w:t>Nav</w:t>
+      </w:r>
+      <w:proofErr w:type="spellEnd"/>
+      <w:r>
+        <w:t xml:space="preserve"> Bar</w:t>
       </w:r>
     </w:p>
     <w:p>
@@ -820,7 +828,15 @@
         </w:numPr>
       </w:pPr>
       <w:r>
-        <w:t>No Nav Bar</w:t>
+        <w:t xml:space="preserve">No </w:t>
+      </w:r>
+      <w:proofErr w:type="spellStart"/>
+      <w:r>
+        <w:t>Nav</w:t>
+      </w:r>
+      <w:proofErr w:type="spellEnd"/>
+      <w:r>
+        <w:t xml:space="preserve"> Bar</w:t>
       </w:r>
     </w:p>
     <w:p>
@@ -2638,7 +2654,21 @@
         <w:rPr>
           <w:color w:val="2F5496" w:themeColor="accent5" w:themeShade="BF"/>
         </w:rPr>
-        <w:t xml:space="preserve"> Good, but clients can book there. Going to have to express the value of services on the About page.)</w:t>
+        <w:t xml:space="preserve"> Good, but clients can book there. Going to have to express the value of services on the </w:t>
+      </w:r>
+      <w:proofErr w:type="gramStart"/>
+      <w:r>
+        <w:rPr>
+          <w:color w:val="2F5496" w:themeColor="accent5" w:themeShade="BF"/>
+        </w:rPr>
+        <w:t>About</w:t>
+      </w:r>
+      <w:proofErr w:type="gramEnd"/>
+      <w:r>
+        <w:rPr>
+          <w:color w:val="2F5496" w:themeColor="accent5" w:themeShade="BF"/>
+        </w:rPr>
+        <w:t xml:space="preserve"> page.)</w:t>
       </w:r>
     </w:p>
     <w:p>
@@ -2669,7 +2699,21 @@
         <w:rPr>
           <w:color w:val="2F5496" w:themeColor="accent5" w:themeShade="BF"/>
         </w:rPr>
-        <w:t xml:space="preserve"> Jantaroo is good, but it leads to Expedia)</w:t>
+        <w:t xml:space="preserve"> </w:t>
+      </w:r>
+      <w:proofErr w:type="spellStart"/>
+      <w:r>
+        <w:rPr>
+          <w:color w:val="2F5496" w:themeColor="accent5" w:themeShade="BF"/>
+        </w:rPr>
+        <w:t>Jantaroo</w:t>
+      </w:r>
+      <w:proofErr w:type="spellEnd"/>
+      <w:r>
+        <w:rPr>
+          <w:color w:val="2F5496" w:themeColor="accent5" w:themeShade="BF"/>
+        </w:rPr>
+        <w:t xml:space="preserve"> is good, but it leads to Expedia)</w:t>
       </w:r>
     </w:p>
     <w:p>
@@ -4190,14 +4234,8 @@
         <w:spacing w:line="259" w:lineRule="auto"/>
       </w:pPr>
       <w:r>
-        <w:lastRenderedPageBreak/>
         <w:br w:type="page"/>
       </w:r>
-    </w:p>
-    <w:p>
-      <w:pPr>
-        <w:pStyle w:val="ListParagraph"/>
-      </w:pPr>
       <w:r>
         <w:rPr>
           <w:b/>
@@ -4230,7 +4268,21 @@
         <w:rPr>
           <w:b/>
         </w:rPr>
-        <w:t>*npm install</w:t>
+        <w:t>*</w:t>
+      </w:r>
+      <w:proofErr w:type="spellStart"/>
+      <w:r>
+        <w:rPr>
+          <w:b/>
+        </w:rPr>
+        <w:t>npm</w:t>
+      </w:r>
+      <w:proofErr w:type="spellEnd"/>
+      <w:r>
+        <w:rPr>
+          <w:b/>
+        </w:rPr>
+        <w:t xml:space="preserve"> install</w:t>
       </w:r>
       <w:r>
         <w:t xml:space="preserve"> </w:t>
@@ -4238,8 +4290,13 @@
       <w:r>
         <w:sym w:font="Wingdings" w:char="F0DF"/>
       </w:r>
-      <w:r>
-        <w:t>Before 4200 and 3100</w:t>
+      <w:proofErr w:type="gramStart"/>
+      <w:r>
+        <w:t>Before</w:t>
+      </w:r>
+      <w:proofErr w:type="gramEnd"/>
+      <w:r>
+        <w:t xml:space="preserve"> 4200 and 3100</w:t>
       </w:r>
     </w:p>
     <w:p>
@@ -4260,7 +4317,15 @@
         <w:sym w:font="Wingdings" w:char="F0DF"/>
       </w:r>
       <w:r>
-        <w:t xml:space="preserve"> For 4200</w:t>
+        <w:t xml:space="preserve"> </w:t>
+      </w:r>
+      <w:proofErr w:type="gramStart"/>
+      <w:r>
+        <w:t>For</w:t>
+      </w:r>
+      <w:proofErr w:type="gramEnd"/>
+      <w:r>
+        <w:t xml:space="preserve"> 4200</w:t>
       </w:r>
     </w:p>
     <w:p>
@@ -4280,8 +4345,13 @@
       <w:r>
         <w:sym w:font="Wingdings" w:char="F0DF"/>
       </w:r>
-      <w:r>
-        <w:t>For 3100</w:t>
+      <w:proofErr w:type="gramStart"/>
+      <w:r>
+        <w:t>For</w:t>
+      </w:r>
+      <w:proofErr w:type="gramEnd"/>
+      <w:r>
+        <w:t xml:space="preserve"> 3100</w:t>
       </w:r>
     </w:p>
     <w:p>
@@ -4433,6 +4503,28 @@
         <w:rPr>
           <w:b/>
         </w:rPr>
+        <w:t>General</w:t>
+      </w:r>
+      <w:r>
+        <w:rPr>
+          <w:b/>
+        </w:rPr>
+        <w:t xml:space="preserve"> (Business)</w:t>
+      </w:r>
+    </w:p>
+    <w:p>
+      <w:pPr>
+        <w:pStyle w:val="ListParagraph"/>
+        <w:rPr>
+          <w:b/>
+          <w:i/>
+        </w:rPr>
+      </w:pPr>
+      <w:r>
+        <w:rPr>
+          <w:b/>
+          <w:i/>
+        </w:rPr>
         <w:t>Home</w:t>
       </w:r>
     </w:p>
@@ -4457,15 +4549,30 @@
         <w:pStyle w:val="ListParagraph"/>
       </w:pPr>
       <w:r>
-        <w:t>Make My Account/Log-Out disappear when in guest mode</w:t>
-      </w:r>
-    </w:p>
-    <w:p>
-      <w:pPr>
-        <w:pStyle w:val="ListParagraph"/>
-      </w:pPr>
-      <w:r>
-        <w:t>Make Log-In/Register disappear when user logged in</w:t>
+        <w:t>Make My Account/Log-Out</w:t>
+      </w:r>
+      <w:r>
+        <w:t xml:space="preserve"> </w:t>
+      </w:r>
+      <w:r>
+        <w:t>(Button in Menu)</w:t>
+      </w:r>
+      <w:r>
+        <w:t xml:space="preserve"> disappear when in guest mode</w:t>
+      </w:r>
+    </w:p>
+    <w:p>
+      <w:pPr>
+        <w:pStyle w:val="ListParagraph"/>
+      </w:pPr>
+      <w:r>
+        <w:t>Make Log-In/Register</w:t>
+      </w:r>
+      <w:r>
+        <w:t xml:space="preserve"> (Button in Menu)</w:t>
+      </w:r>
+      <w:r>
+        <w:t xml:space="preserve"> disappear when user logged in</w:t>
       </w:r>
     </w:p>
     <w:p>
@@ -4537,11 +4644,13 @@
         <w:pStyle w:val="ListParagraph"/>
         <w:rPr>
           <w:b/>
-        </w:rPr>
-      </w:pPr>
-      <w:r>
-        <w:rPr>
-          <w:b/>
+          <w:i/>
+        </w:rPr>
+      </w:pPr>
+      <w:r>
+        <w:rPr>
+          <w:b/>
+          <w:i/>
         </w:rPr>
         <w:t>About</w:t>
       </w:r>
@@ -4567,7 +4676,15 @@
         <w:pStyle w:val="ListParagraph"/>
       </w:pPr>
       <w:r>
-        <w:t>Change color of the navbar – DONE</w:t>
+        <w:t xml:space="preserve">Change color of the </w:t>
+      </w:r>
+      <w:proofErr w:type="spellStart"/>
+      <w:r>
+        <w:t>navbar</w:t>
+      </w:r>
+      <w:proofErr w:type="spellEnd"/>
+      <w:r>
+        <w:t xml:space="preserve"> – DONE</w:t>
       </w:r>
     </w:p>
     <w:p>
@@ -4594,8 +4711,13 @@
         <w:pStyle w:val="ListParagraph"/>
       </w:pPr>
       <w:r>
-        <w:t>Need to change the height of the navbar</w:t>
-      </w:r>
+        <w:t xml:space="preserve">Need to change the height of the </w:t>
+      </w:r>
+      <w:proofErr w:type="spellStart"/>
+      <w:r>
+        <w:t>navbar</w:t>
+      </w:r>
+      <w:proofErr w:type="spellEnd"/>
       <w:r>
         <w:t xml:space="preserve"> and its buttons</w:t>
       </w:r>
@@ -4608,7 +4730,15 @@
         <w:pStyle w:val="ListParagraph"/>
       </w:pPr>
       <w:r>
-        <w:t>Change responsiveness of dropdown after styling navbar height</w:t>
+        <w:t xml:space="preserve">Change responsiveness of dropdown after styling </w:t>
+      </w:r>
+      <w:proofErr w:type="spellStart"/>
+      <w:r>
+        <w:t>navbar</w:t>
+      </w:r>
+      <w:proofErr w:type="spellEnd"/>
+      <w:r>
+        <w:t xml:space="preserve"> height</w:t>
       </w:r>
       <w:r>
         <w:t xml:space="preserve"> – DONE</w:t>
@@ -4644,6 +4774,7 @@
         <w:rPr>
           <w:b/>
         </w:rPr>
+        <w:lastRenderedPageBreak/>
         <w:t>Services</w:t>
       </w:r>
     </w:p>
@@ -4668,38 +4799,491 @@
         <w:pStyle w:val="ListParagraph"/>
       </w:pPr>
       <w:r>
+        <w:t>U</w:t>
+      </w:r>
+      <w:r>
+        <w:t>pdate content</w:t>
+      </w:r>
+    </w:p>
+    <w:p>
+      <w:pPr>
+        <w:pStyle w:val="ListParagraph"/>
+      </w:pPr>
+      <w:r>
+        <w:t>M</w:t>
+      </w:r>
+      <w:r>
+        <w:t>ake adaptable to window sizes</w:t>
+      </w:r>
+    </w:p>
+    <w:p>
+      <w:pPr>
+        <w:pStyle w:val="ListParagraph"/>
+      </w:pPr>
+      <w:r>
+        <w:t>Get rid of background white space at the bottom – DONE</w:t>
+      </w:r>
+    </w:p>
+    <w:p>
+      <w:pPr>
+        <w:pStyle w:val="ListParagraph"/>
+      </w:pPr>
+    </w:p>
+    <w:p>
+      <w:pPr>
+        <w:pStyle w:val="ListParagraph"/>
+      </w:pPr>
+      <w:r>
+        <w:rPr>
+          <w:b/>
+          <w:i/>
+        </w:rPr>
+        <w:t>Doing Business</w:t>
+      </w:r>
+    </w:p>
+    <w:p>
+      <w:pPr>
+        <w:pStyle w:val="ListParagraph"/>
+      </w:pPr>
+      <w:r>
+        <w:t>U</w:t>
+      </w:r>
+      <w:r>
+        <w:t>pdate content</w:t>
+      </w:r>
+    </w:p>
+    <w:p>
+      <w:pPr>
+        <w:pStyle w:val="ListParagraph"/>
+      </w:pPr>
+      <w:r>
+        <w:t>M</w:t>
+      </w:r>
+      <w:r>
+        <w:t>ake adaptable to window sizes</w:t>
+      </w:r>
+    </w:p>
+    <w:p>
+      <w:pPr>
+        <w:pStyle w:val="ListParagraph"/>
+      </w:pPr>
+      <w:r>
+        <w:t>Style like “About” page – DONE</w:t>
+      </w:r>
+    </w:p>
+    <w:p>
+      <w:pPr>
+        <w:pStyle w:val="ListParagraph"/>
+      </w:pPr>
+    </w:p>
+    <w:p>
+      <w:pPr>
+        <w:pStyle w:val="ListParagraph"/>
+      </w:pPr>
+      <w:r>
+        <w:rPr>
+          <w:b/>
+          <w:i/>
+        </w:rPr>
+        <w:t>Request Services</w:t>
+      </w:r>
+    </w:p>
+    <w:p>
+      <w:pPr>
+        <w:pStyle w:val="ListParagraph"/>
+      </w:pPr>
+      <w:r>
+        <w:t>Create forms for requesting other services besides travel planning (Possible Switch Case)</w:t>
+      </w:r>
+    </w:p>
+    <w:p>
+      <w:pPr>
+        <w:pStyle w:val="ListParagraph"/>
+        <w:rPr>
+          <w:i/>
+        </w:rPr>
+      </w:pPr>
+      <w:r>
+        <w:t xml:space="preserve">Make forms open up to new window (Which may not require a switch case </w:t>
+      </w:r>
+      <w:r>
+        <w:t>after all</w:t>
+      </w:r>
+      <w:r>
+        <w:t>)</w:t>
+      </w:r>
+    </w:p>
+    <w:p>
+      <w:pPr>
+        <w:pStyle w:val="ListParagraph"/>
+      </w:pPr>
+      <w:r>
+        <w:t>C</w:t>
+      </w:r>
+      <w:r>
+        <w:t>reate a search box</w:t>
+      </w:r>
+      <w:r>
+        <w:t xml:space="preserve"> APIs</w:t>
+      </w:r>
+      <w:r>
+        <w:t xml:space="preserve"> </w:t>
+      </w:r>
+      <w:r>
+        <w:t>in the Inspiration section</w:t>
+      </w:r>
+    </w:p>
+    <w:p>
+      <w:pPr>
+        <w:pStyle w:val="ListParagraph"/>
+      </w:pPr>
+      <w:r>
+        <w:t>Make adaptable to window sizes</w:t>
+      </w:r>
+    </w:p>
+    <w:p>
+      <w:pPr>
+        <w:pStyle w:val="ListParagraph"/>
+      </w:pPr>
+      <w:r>
+        <w:t>M</w:t>
+      </w:r>
+      <w:r>
+        <w:t>ake cont</w:t>
+      </w:r>
+      <w:r>
+        <w:t>ent boxes line up horizontally</w:t>
+      </w:r>
+      <w:r>
+        <w:t xml:space="preserve"> (Currently stacked vertically</w:t>
+      </w:r>
+      <w:r>
+        <w:t>, which is fine now, but later it’s something we could look into</w:t>
+      </w:r>
+      <w:r>
+        <w:t>)</w:t>
+      </w:r>
+    </w:p>
+    <w:p>
+      <w:pPr>
+        <w:pStyle w:val="ListParagraph"/>
+      </w:pPr>
+      <w:r>
+        <w:t>C</w:t>
+      </w:r>
+      <w:r>
+        <w:t>hange “itinerary-request” to “service-request” in all folders and documents</w:t>
+      </w:r>
+      <w:r>
+        <w:t xml:space="preserve"> – DONE</w:t>
+      </w:r>
+    </w:p>
+    <w:p>
+      <w:pPr>
+        <w:pStyle w:val="ListParagraph"/>
+      </w:pPr>
+      <w:r>
+        <w:t>Create function for drop-down and form – DONE</w:t>
+      </w:r>
+    </w:p>
+    <w:p>
+      <w:pPr>
+        <w:pStyle w:val="ListParagraph"/>
+      </w:pPr>
+      <w:r>
+        <w:t>Get rid of background white space at the bottom – DONE</w:t>
+      </w:r>
+    </w:p>
+    <w:p>
+      <w:pPr>
+        <w:pStyle w:val="ListParagraph"/>
+      </w:pPr>
+    </w:p>
+    <w:p>
+      <w:pPr>
+        <w:pStyle w:val="ListParagraph"/>
+        <w:rPr>
+          <w:b/>
+          <w:i/>
+        </w:rPr>
+      </w:pPr>
+      <w:r>
+        <w:rPr>
+          <w:b/>
+          <w:i/>
+        </w:rPr>
+        <w:t>Travel Request</w:t>
+      </w:r>
+    </w:p>
+    <w:p>
+      <w:pPr>
+        <w:pStyle w:val="ListParagraph"/>
+      </w:pPr>
+      <w:r>
+        <w:t>Make functional</w:t>
+      </w:r>
+    </w:p>
+    <w:p>
+      <w:pPr>
+        <w:pStyle w:val="ListParagraph"/>
+      </w:pPr>
+      <w:r>
+        <w:t>Make adaptable to window sizes</w:t>
+      </w:r>
+    </w:p>
+    <w:p>
+      <w:pPr>
+        <w:pStyle w:val="ListParagraph"/>
+      </w:pPr>
+    </w:p>
+    <w:p>
+      <w:pPr>
+        <w:pStyle w:val="ListParagraph"/>
+        <w:rPr>
+          <w:b/>
+        </w:rPr>
+      </w:pPr>
+      <w:r>
+        <w:rPr>
+          <w:b/>
+        </w:rPr>
+        <w:t>Blog</w:t>
+      </w:r>
+    </w:p>
+    <w:p>
+      <w:pPr>
+        <w:pStyle w:val="ListParagraph"/>
+      </w:pPr>
+      <w:r>
+        <w:t>Create content</w:t>
+      </w:r>
+    </w:p>
+    <w:p>
+      <w:pPr>
+        <w:pStyle w:val="ListParagraph"/>
+      </w:pPr>
+      <w:r>
+        <w:t>M</w:t>
+      </w:r>
+      <w:r>
+        <w:t>ake functional</w:t>
+      </w:r>
+      <w:r>
+        <w:t xml:space="preserve"> (Maybe just make one page until later)</w:t>
+      </w:r>
+    </w:p>
+    <w:p>
+      <w:pPr>
+        <w:pStyle w:val="ListParagraph"/>
+      </w:pPr>
+      <w:r>
+        <w:t>Make adaptable to window sizes</w:t>
+      </w:r>
+    </w:p>
+    <w:p>
+      <w:pPr>
+        <w:pStyle w:val="ListParagraph"/>
+      </w:pPr>
+      <w:r>
+        <w:t>Create and style blog-main, blog-new, blog-edit – DONE</w:t>
+      </w:r>
+    </w:p>
+    <w:p>
+      <w:pPr>
+        <w:pStyle w:val="ListParagraph"/>
+      </w:pPr>
+      <w:r>
+        <w:t>Fix file path across folders and files, should it really be “blog” or “blog-main”?</w:t>
+      </w:r>
+      <w:r>
+        <w:t xml:space="preserve"> – DONE</w:t>
+      </w:r>
+    </w:p>
+    <w:p>
+      <w:pPr>
+        <w:pStyle w:val="ListParagraph"/>
+      </w:pPr>
+    </w:p>
+    <w:p>
+      <w:pPr>
+        <w:pStyle w:val="ListParagraph"/>
+        <w:rPr>
+          <w:b/>
+        </w:rPr>
+      </w:pPr>
+      <w:r>
+        <w:rPr>
+          <w:b/>
+        </w:rPr>
+        <w:t>Contact</w:t>
+      </w:r>
+    </w:p>
+    <w:p>
+      <w:pPr>
+        <w:pStyle w:val="ListParagraph"/>
+      </w:pPr>
+      <w:r>
+        <w:t>Create two columns for Contact Info and Form</w:t>
+      </w:r>
+    </w:p>
+    <w:p>
+      <w:pPr>
+        <w:pStyle w:val="ListParagraph"/>
+      </w:pPr>
+      <w:r>
+        <w:t>Create “Contact Form”</w:t>
+      </w:r>
+      <w:r>
+        <w:t>, make functional</w:t>
+      </w:r>
+    </w:p>
+    <w:p>
+      <w:pPr>
+        <w:pStyle w:val="ListParagraph"/>
+      </w:pPr>
+      <w:r>
+        <w:t>Make adaptable to window sizes</w:t>
+      </w:r>
+    </w:p>
+    <w:p>
+      <w:pPr>
+        <w:pStyle w:val="ListParagraph"/>
+      </w:pPr>
+      <w:r>
+        <w:t>Style like “About” page – DONE</w:t>
+      </w:r>
+    </w:p>
+    <w:p>
+      <w:pPr>
+        <w:pStyle w:val="ListParagraph"/>
+      </w:pPr>
+    </w:p>
+    <w:p>
+      <w:pPr>
+        <w:pStyle w:val="ListParagraph"/>
+        <w:rPr>
+          <w:b/>
+        </w:rPr>
+      </w:pPr>
+      <w:r>
+        <w:rPr>
+          <w:b/>
+        </w:rPr>
+        <w:t>Profile</w:t>
+      </w:r>
+      <w:r>
+        <w:rPr>
+          <w:b/>
+        </w:rPr>
+        <w:t xml:space="preserve"> (My Account)</w:t>
+      </w:r>
+    </w:p>
+    <w:p>
+      <w:pPr>
+        <w:pStyle w:val="ListParagraph"/>
+      </w:pPr>
+      <w:r>
+        <w:t>S</w:t>
+      </w:r>
+      <w:r>
+        <w:t>tyle</w:t>
+      </w:r>
+      <w:r>
+        <w:t xml:space="preserve"> page</w:t>
+      </w:r>
+    </w:p>
+    <w:p>
+      <w:pPr>
+        <w:pStyle w:val="ListParagraph"/>
+      </w:pPr>
+      <w:r>
+        <w:t>M</w:t>
+      </w:r>
+      <w:r>
+        <w:t>ake functional</w:t>
+      </w:r>
+    </w:p>
+    <w:p>
+      <w:pPr>
+        <w:pStyle w:val="ListParagraph"/>
+        <w:rPr>
+          <w:b/>
+        </w:rPr>
+      </w:pPr>
+      <w:r>
+        <w:t>M</w:t>
+      </w:r>
+      <w:r>
+        <w:t>ake adaptable to window sizes</w:t>
+      </w:r>
+    </w:p>
+    <w:p>
+      <w:pPr>
+        <w:pStyle w:val="ListParagraph"/>
+      </w:pPr>
+    </w:p>
+    <w:p>
+      <w:pPr>
+        <w:pStyle w:val="ListParagraph"/>
+        <w:rPr>
+          <w:b/>
+        </w:rPr>
+      </w:pPr>
+      <w:r>
+        <w:rPr>
+          <w:b/>
+        </w:rPr>
+        <w:t>Login</w:t>
+      </w:r>
+    </w:p>
+    <w:p>
+      <w:pPr>
+        <w:pStyle w:val="ListParagraph"/>
+      </w:pPr>
+      <w:r>
         <w:lastRenderedPageBreak/>
-        <w:t>G</w:t>
-      </w:r>
-      <w:r>
-        <w:t>et rid of backg</w:t>
-      </w:r>
-      <w:r>
-        <w:t>round white space at the bottom</w:t>
-      </w:r>
-      <w:r>
-        <w:t xml:space="preserve"> – DONE</w:t>
-      </w:r>
-    </w:p>
-    <w:p>
-      <w:pPr>
-        <w:pStyle w:val="ListParagraph"/>
-      </w:pPr>
-      <w:r>
-        <w:t>U</w:t>
-      </w:r>
-      <w:r>
-        <w:t>pdate content</w:t>
-      </w:r>
-    </w:p>
-    <w:p>
-      <w:pPr>
-        <w:pStyle w:val="ListParagraph"/>
-      </w:pPr>
-      <w:r>
         <w:t>M</w:t>
       </w:r>
       <w:r>
+        <w:t>ake</w:t>
+      </w:r>
+      <w:r>
+        <w:t xml:space="preserve"> login and register</w:t>
+      </w:r>
+      <w:r>
+        <w:t xml:space="preserve"> sec</w:t>
+      </w:r>
+      <w:r>
+        <w:t>tions line up, create divider</w:t>
+      </w:r>
+    </w:p>
+    <w:p>
+      <w:pPr>
+        <w:pStyle w:val="ListParagraph"/>
+      </w:pPr>
+      <w:r>
+        <w:t>Change style</w:t>
+      </w:r>
+    </w:p>
+    <w:p>
+      <w:pPr>
+        <w:pStyle w:val="ListParagraph"/>
+      </w:pPr>
+      <w:r>
+        <w:t>M</w:t>
+      </w:r>
+      <w:r>
+        <w:t>ake functional</w:t>
+      </w:r>
+    </w:p>
+    <w:p>
+      <w:pPr>
+        <w:pStyle w:val="ListParagraph"/>
+      </w:pPr>
+      <w:r>
+        <w:t>M</w:t>
+      </w:r>
+      <w:r>
         <w:t>ake adaptable to window sizes</w:t>
       </w:r>
     </w:p>
@@ -4711,187 +5295,47 @@
         <w:t>C</w:t>
       </w:r>
       <w:r>
-        <w:t>heck on “services” vs “services-main” file path and then make sure it doesn’t interfere with Service Components and “service-request”</w:t>
-      </w:r>
-      <w:r>
-        <w:t xml:space="preserve"> file paths</w:t>
-      </w:r>
-    </w:p>
-    <w:p>
-      <w:pPr>
-        <w:pStyle w:val="ListParagraph"/>
-      </w:pPr>
-    </w:p>
-    <w:p>
-      <w:pPr>
-        <w:pStyle w:val="ListParagraph"/>
-      </w:pPr>
-      <w:r>
-        <w:rPr>
-          <w:b/>
-          <w:i/>
-        </w:rPr>
-        <w:t>Doing Business</w:t>
-      </w:r>
-    </w:p>
-    <w:p>
-      <w:pPr>
-        <w:pStyle w:val="ListParagraph"/>
-      </w:pPr>
-      <w:r>
-        <w:t>U</w:t>
-      </w:r>
-      <w:r>
-        <w:t>pdate content</w:t>
-      </w:r>
-    </w:p>
-    <w:p>
-      <w:pPr>
-        <w:pStyle w:val="ListParagraph"/>
-      </w:pPr>
-      <w:r>
-        <w:t>M</w:t>
-      </w:r>
-      <w:r>
-        <w:t>ake adaptable to window sizes</w:t>
-      </w:r>
-    </w:p>
-    <w:p>
-      <w:pPr>
-        <w:pStyle w:val="ListParagraph"/>
-      </w:pPr>
-      <w:r>
-        <w:t>Style like “About” page – DONE</w:t>
-      </w:r>
-    </w:p>
-    <w:p>
-      <w:pPr>
-        <w:pStyle w:val="ListParagraph"/>
-      </w:pPr>
-    </w:p>
-    <w:p>
-      <w:pPr>
-        <w:pStyle w:val="ListParagraph"/>
-      </w:pPr>
-      <w:r>
-        <w:rPr>
-          <w:b/>
-          <w:i/>
-        </w:rPr>
-        <w:t>Request Services</w:t>
-      </w:r>
-    </w:p>
-    <w:p>
-      <w:pPr>
-        <w:pStyle w:val="ListParagraph"/>
-      </w:pPr>
-      <w:r>
-        <w:t xml:space="preserve">Create </w:t>
-      </w:r>
-      <w:r>
-        <w:t>form</w:t>
-      </w:r>
-      <w:r>
-        <w:t>s</w:t>
-      </w:r>
-      <w:r>
-        <w:t xml:space="preserve"> for requesting other services besides travel plannin</w:t>
-      </w:r>
-      <w:r>
-        <w:t>g (Switch Case)</w:t>
-      </w:r>
-    </w:p>
-    <w:p>
-      <w:pPr>
-        <w:pStyle w:val="ListParagraph"/>
-      </w:pPr>
-      <w:r>
-        <w:t>C</w:t>
-      </w:r>
-      <w:r>
-        <w:t>reate a search box</w:t>
-      </w:r>
-      <w:r>
-        <w:t xml:space="preserve"> on the right</w:t>
-      </w:r>
-    </w:p>
-    <w:p>
-      <w:pPr>
-        <w:pStyle w:val="ListParagraph"/>
-      </w:pPr>
-      <w:r>
-        <w:t>M</w:t>
-      </w:r>
-      <w:r>
-        <w:t>ake cont</w:t>
-      </w:r>
-      <w:r>
-        <w:t>ent boxes line up horizontally</w:t>
-      </w:r>
-    </w:p>
-    <w:p>
-      <w:pPr>
-        <w:pStyle w:val="ListParagraph"/>
-      </w:pPr>
-      <w:r>
-        <w:t>M</w:t>
-      </w:r>
-      <w:r>
-        <w:t>ake adaptable to window sizes</w:t>
-      </w:r>
-    </w:p>
-    <w:p>
-      <w:pPr>
-        <w:pStyle w:val="ListParagraph"/>
-      </w:pPr>
-      <w:r>
-        <w:t>C</w:t>
-      </w:r>
-      <w:r>
-        <w:t>hange “itinerary-request” to “service-request” in all folders and documents</w:t>
-      </w:r>
-    </w:p>
-    <w:p>
-      <w:pPr>
-        <w:pStyle w:val="ListParagraph"/>
-      </w:pPr>
-      <w:r>
-        <w:t>Create function for drop-down and form – DONE</w:t>
-      </w:r>
-    </w:p>
-    <w:p>
-      <w:pPr>
-        <w:pStyle w:val="ListParagraph"/>
-      </w:pPr>
-      <w:r>
-        <w:t>Get rid of background white space at the bottom – DONE</w:t>
-      </w:r>
-    </w:p>
-    <w:p>
-      <w:pPr>
-        <w:pStyle w:val="ListParagraph"/>
-      </w:pPr>
-    </w:p>
-    <w:p>
-      <w:pPr>
-        <w:pStyle w:val="ListParagraph"/>
-        <w:rPr>
-          <w:b/>
-        </w:rPr>
-      </w:pPr>
-      <w:r>
-        <w:rPr>
-          <w:b/>
-        </w:rPr>
-        <w:t>Blog</w:t>
-      </w:r>
-    </w:p>
-    <w:p>
-      <w:pPr>
-        <w:pStyle w:val="ListParagraph"/>
-      </w:pPr>
-      <w:r>
-        <w:t>Create content</w:t>
+        <w:t>reate functional pop up to enter username instance and password instance</w:t>
+      </w:r>
+    </w:p>
+    <w:p>
+      <w:pPr>
+        <w:pStyle w:val="ListParagraph"/>
+      </w:pPr>
+    </w:p>
+    <w:p>
+      <w:pPr>
+        <w:pStyle w:val="ListParagraph"/>
+      </w:pPr>
+    </w:p>
+    <w:p>
+      <w:pPr>
+        <w:pStyle w:val="ListParagraph"/>
+        <w:rPr>
+          <w:b/>
+        </w:rPr>
+      </w:pPr>
+      <w:r>
+        <w:rPr>
+          <w:b/>
+        </w:rPr>
+        <w:t>Register</w:t>
+      </w:r>
+    </w:p>
+    <w:p>
+      <w:pPr>
+        <w:pStyle w:val="ListParagraph"/>
+      </w:pPr>
+      <w:r>
+        <w:t>Change style</w:t>
+      </w:r>
+    </w:p>
+    <w:p>
+      <w:pPr>
+        <w:pStyle w:val="ListParagraph"/>
+      </w:pPr>
+      <w:r>
+        <w:t>Make functional</w:t>
       </w:r>
     </w:p>
     <w:p>
@@ -4906,60 +5350,53 @@
       <w:pPr>
         <w:pStyle w:val="ListParagraph"/>
       </w:pPr>
-      <w:r>
-        <w:t>Create and style blog-main, blog-new, blog-edit, make functional</w:t>
-      </w:r>
-      <w:r>
-        <w:t xml:space="preserve"> (Maybe just make one page until later)</w:t>
-      </w:r>
-    </w:p>
-    <w:p>
-      <w:pPr>
-        <w:pStyle w:val="ListParagraph"/>
-      </w:pPr>
-      <w:r>
-        <w:t>Fix file path across folders and files, should it really be “blog” or “blog-main”?</w:t>
-      </w:r>
-      <w:r>
-        <w:t xml:space="preserve"> – DONE</w:t>
-      </w:r>
-    </w:p>
-    <w:p>
-      <w:pPr>
-        <w:pStyle w:val="ListParagraph"/>
-      </w:pPr>
-    </w:p>
-    <w:p>
-      <w:pPr>
-        <w:pStyle w:val="ListParagraph"/>
-        <w:rPr>
-          <w:b/>
-        </w:rPr>
-      </w:pPr>
-      <w:r>
-        <w:rPr>
-          <w:b/>
-        </w:rPr>
-        <w:t>Contact</w:t>
-      </w:r>
-    </w:p>
-    <w:p>
-      <w:pPr>
-        <w:pStyle w:val="ListParagraph"/>
-      </w:pPr>
-      <w:r>
-        <w:t>Create two columns for Contact Info and Form</w:t>
-      </w:r>
-    </w:p>
-    <w:p>
-      <w:pPr>
-        <w:pStyle w:val="ListParagraph"/>
-      </w:pPr>
-      <w:r>
-        <w:t>Create “Contact Form”</w:t>
-      </w:r>
-      <w:r>
-        <w:t>, make functional</w:t>
+    </w:p>
+    <w:p>
+      <w:pPr>
+        <w:pStyle w:val="ListParagraph"/>
+        <w:rPr>
+          <w:b/>
+        </w:rPr>
+      </w:pPr>
+      <w:r>
+        <w:rPr>
+          <w:b/>
+        </w:rPr>
+        <w:t>Admin</w:t>
+      </w:r>
+      <w:r>
+        <w:rPr>
+          <w:b/>
+        </w:rPr>
+        <w:t xml:space="preserve"> (Main</w:t>
+      </w:r>
+      <w:r>
+        <w:rPr>
+          <w:b/>
+        </w:rPr>
+        <w:t>/Dashboard</w:t>
+      </w:r>
+      <w:r>
+        <w:rPr>
+          <w:b/>
+        </w:rPr>
+        <w:t>)</w:t>
+      </w:r>
+    </w:p>
+    <w:p>
+      <w:pPr>
+        <w:pStyle w:val="ListParagraph"/>
+      </w:pPr>
+      <w:r>
+        <w:t>Create and style</w:t>
+      </w:r>
+    </w:p>
+    <w:p>
+      <w:pPr>
+        <w:pStyle w:val="ListParagraph"/>
+      </w:pPr>
+      <w:r>
+        <w:t>Make functional</w:t>
       </w:r>
     </w:p>
     <w:p>
@@ -4974,110 +5411,104 @@
       <w:pPr>
         <w:pStyle w:val="ListParagraph"/>
       </w:pPr>
-      <w:r>
-        <w:t>Style like “About” page – DONE</w:t>
-      </w:r>
-    </w:p>
-    <w:p>
-      <w:pPr>
-        <w:pStyle w:val="ListParagraph"/>
-      </w:pPr>
-    </w:p>
-    <w:p>
-      <w:pPr>
-        <w:pStyle w:val="ListParagraph"/>
-        <w:rPr>
-          <w:b/>
-        </w:rPr>
-      </w:pPr>
-      <w:r>
-        <w:rPr>
-          <w:b/>
-        </w:rPr>
-        <w:t>Profile</w:t>
-      </w:r>
-    </w:p>
-    <w:p>
-      <w:pPr>
-        <w:pStyle w:val="ListParagraph"/>
-      </w:pPr>
-      <w:r>
-        <w:t>My Account</w:t>
-      </w:r>
-      <w:r>
-        <w:t xml:space="preserve"> –</w:t>
-      </w:r>
-      <w:r>
-        <w:t xml:space="preserve"> </w:t>
-      </w:r>
-      <w:r>
-        <w:t>style</w:t>
-      </w:r>
-      <w:r>
-        <w:t xml:space="preserve"> page</w:t>
-      </w:r>
-      <w:r>
-        <w:t>, make functional</w:t>
-      </w:r>
-      <w:r>
-        <w:t>, make adaptable to window sizes</w:t>
-      </w:r>
-    </w:p>
-    <w:p>
-      <w:pPr>
-        <w:pStyle w:val="ListParagraph"/>
-      </w:pPr>
-      <w:r>
-        <w:t>Login – make sections line up, create divider, change style, make functional</w:t>
-      </w:r>
-      <w:r>
-        <w:t>, make adaptable to window sizes</w:t>
-      </w:r>
-      <w:r>
-        <w:t xml:space="preserve">, create functional </w:t>
-      </w:r>
+    </w:p>
+    <w:p>
+      <w:pPr>
+        <w:pStyle w:val="ListParagraph"/>
+        <w:rPr>
+          <w:b/>
+        </w:rPr>
+      </w:pPr>
+      <w:r>
+        <w:rPr>
+          <w:b/>
+        </w:rPr>
+        <w:t>Admin (</w:t>
+      </w:r>
+      <w:r>
+        <w:rPr>
+          <w:b/>
+        </w:rPr>
+        <w:t>Login</w:t>
+      </w:r>
+      <w:r>
+        <w:rPr>
+          <w:b/>
+        </w:rPr>
+        <w:t>)</w:t>
+      </w:r>
+    </w:p>
+    <w:p>
+      <w:pPr>
+        <w:pStyle w:val="ListParagraph"/>
+      </w:pPr>
+      <w:r>
+        <w:t>Make functional</w:t>
+      </w:r>
+    </w:p>
+    <w:p>
+      <w:pPr>
+        <w:pStyle w:val="ListParagraph"/>
+      </w:pPr>
+      <w:r>
+        <w:t>Make adaptable to window sizes</w:t>
+      </w:r>
+    </w:p>
+    <w:p>
+      <w:pPr>
+        <w:pStyle w:val="ListParagraph"/>
+      </w:pPr>
+      <w:r>
+        <w:t>Create and style – DONE</w:t>
+      </w:r>
+    </w:p>
+    <w:p>
+      <w:pPr>
+        <w:pStyle w:val="ListParagraph"/>
+      </w:pPr>
       <w:bookmarkStart w:id="0" w:name="_GoBack"/>
       <w:bookmarkEnd w:id="0"/>
-      <w:r>
-        <w:t>pop up to enter username instance and password instance</w:t>
-      </w:r>
-    </w:p>
-    <w:p>
-      <w:pPr>
-        <w:pStyle w:val="ListParagraph"/>
-      </w:pPr>
-      <w:r>
-        <w:t>Register</w:t>
-      </w:r>
-      <w:r>
-        <w:t xml:space="preserve"> - Make adaptable to window sizes</w:t>
-      </w:r>
-    </w:p>
-    <w:p>
-      <w:pPr>
-        <w:pStyle w:val="ListParagraph"/>
-      </w:pPr>
-    </w:p>
-    <w:p>
-      <w:pPr>
-        <w:pStyle w:val="ListParagraph"/>
-        <w:rPr>
-          <w:b/>
-        </w:rPr>
-      </w:pPr>
-      <w:r>
-        <w:rPr>
-          <w:b/>
-        </w:rPr>
-        <w:t>Admin</w:t>
-      </w:r>
-    </w:p>
-    <w:p>
-      <w:pPr>
-        <w:pStyle w:val="ListParagraph"/>
-      </w:pPr>
-      <w:r>
-        <w:t>Create and style sub pages</w:t>
+    </w:p>
+    <w:p>
+      <w:pPr>
+        <w:pStyle w:val="ListParagraph"/>
+        <w:rPr>
+          <w:b/>
+        </w:rPr>
+      </w:pPr>
+      <w:r>
+        <w:rPr>
+          <w:b/>
+        </w:rPr>
+        <w:t>Admin (</w:t>
+      </w:r>
+      <w:r>
+        <w:rPr>
+          <w:b/>
+        </w:rPr>
+        <w:t>Clients</w:t>
+      </w:r>
+      <w:r>
+        <w:rPr>
+          <w:b/>
+        </w:rPr>
+        <w:t>)</w:t>
+      </w:r>
+    </w:p>
+    <w:p>
+      <w:pPr>
+        <w:pStyle w:val="ListParagraph"/>
+      </w:pPr>
+      <w:r>
+        <w:t>Create and style</w:t>
+      </w:r>
+    </w:p>
+    <w:p>
+      <w:pPr>
+        <w:pStyle w:val="ListParagraph"/>
+      </w:pPr>
+      <w:r>
+        <w:t>Make functional</w:t>
       </w:r>
     </w:p>
     <w:p>
@@ -5096,6 +5527,66 @@
     <w:p>
       <w:pPr>
         <w:pStyle w:val="ListParagraph"/>
+        <w:rPr>
+          <w:b/>
+        </w:rPr>
+      </w:pPr>
+      <w:r>
+        <w:rPr>
+          <w:b/>
+        </w:rPr>
+        <w:t>Admin (</w:t>
+      </w:r>
+      <w:r>
+        <w:rPr>
+          <w:b/>
+        </w:rPr>
+        <w:t>Itinerary</w:t>
+      </w:r>
+      <w:r>
+        <w:rPr>
+          <w:b/>
+        </w:rPr>
+        <w:t>)</w:t>
+      </w:r>
+    </w:p>
+    <w:p>
+      <w:pPr>
+        <w:pStyle w:val="ListParagraph"/>
+      </w:pPr>
+      <w:r>
+        <w:t>Create and style</w:t>
+      </w:r>
+    </w:p>
+    <w:p>
+      <w:pPr>
+        <w:pStyle w:val="ListParagraph"/>
+      </w:pPr>
+      <w:r>
+        <w:t>Make functional</w:t>
+      </w:r>
+    </w:p>
+    <w:p>
+      <w:pPr>
+        <w:pStyle w:val="ListParagraph"/>
+      </w:pPr>
+      <w:r>
+        <w:t>Make adaptable to window sizes</w:t>
+      </w:r>
+    </w:p>
+    <w:p>
+      <w:pPr>
+        <w:pStyle w:val="ListParagraph"/>
+      </w:pPr>
+    </w:p>
+    <w:p>
+      <w:pPr>
+        <w:pStyle w:val="ListParagraph"/>
+      </w:pPr>
+    </w:p>
+    <w:p>
+      <w:pPr>
+        <w:pStyle w:val="ListParagraph"/>
       </w:pPr>
       <w:r>
         <w:rPr>
@@ -5121,7 +5612,6 @@
         <w:pStyle w:val="ListParagraph"/>
       </w:pPr>
       <w:r>
-        <w:lastRenderedPageBreak/>
         <w:t>Content in the middle of the page</w:t>
       </w:r>
     </w:p>

</xml_diff>